<commit_message>
all updated till date
</commit_message>
<xml_diff>
--- a/stqa prac/template.docx
+++ b/stqa prac/template.docx
@@ -30,7 +30,7 @@
           <w:w w:val="110"/>
           <w:u w:val="single"/>
         </w:rPr>
-        <w:t>4</w:t>
+        <w:t>5</w:t>
       </w:r>
     </w:p>
     <w:p>
@@ -1716,16 +1716,10 @@
               <w:rPr>
                 <w:rFonts w:ascii="Arial" w:hAnsi="Arial" w:cs="Arial"/>
               </w:rPr>
-              <w:t>org.testng</w:t>
-            </w:r>
+              <w:t>java.io.IOException</w:t>
+            </w:r>
+            <w:proofErr w:type="spellEnd"/>
             <w:proofErr w:type="gramEnd"/>
-            <w:r>
-              <w:rPr>
-                <w:rFonts w:ascii="Arial" w:hAnsi="Arial" w:cs="Arial"/>
-              </w:rPr>
-              <w:t>.annotations.Test</w:t>
-            </w:r>
-            <w:proofErr w:type="spellEnd"/>
             <w:r>
               <w:rPr>
                 <w:rFonts w:ascii="Arial" w:hAnsi="Arial" w:cs="Arial"/>
@@ -1754,16 +1748,16 @@
               <w:rPr>
                 <w:rFonts w:ascii="Arial" w:hAnsi="Arial" w:cs="Arial"/>
               </w:rPr>
-              <w:t>jxl</w:t>
-            </w:r>
-            <w:proofErr w:type="spellEnd"/>
-            <w:r>
-              <w:rPr>
-                <w:rFonts w:ascii="Arial" w:hAnsi="Arial" w:cs="Arial"/>
-              </w:rPr>
-              <w:t>.*</w:t>
+              <w:t>org.testng</w:t>
             </w:r>
             <w:proofErr w:type="gramEnd"/>
+            <w:r>
+              <w:rPr>
+                <w:rFonts w:ascii="Arial" w:hAnsi="Arial" w:cs="Arial"/>
+              </w:rPr>
+              <w:t>.annotations.Test</w:t>
+            </w:r>
+            <w:proofErr w:type="spellEnd"/>
             <w:r>
               <w:rPr>
                 <w:rFonts w:ascii="Arial" w:hAnsi="Arial" w:cs="Arial"/>
@@ -1792,16 +1786,10 @@
               <w:rPr>
                 <w:rFonts w:ascii="Arial" w:hAnsi="Arial" w:cs="Arial"/>
               </w:rPr>
-              <w:t>jxl.read</w:t>
-            </w:r>
+              <w:t>jxl.Sheet</w:t>
+            </w:r>
+            <w:proofErr w:type="spellEnd"/>
             <w:proofErr w:type="gramEnd"/>
-            <w:r>
-              <w:rPr>
-                <w:rFonts w:ascii="Arial" w:hAnsi="Arial" w:cs="Arial"/>
-              </w:rPr>
-              <w:t>.biff.BiffException</w:t>
-            </w:r>
-            <w:proofErr w:type="spellEnd"/>
             <w:r>
               <w:rPr>
                 <w:rFonts w:ascii="Arial" w:hAnsi="Arial" w:cs="Arial"/>
@@ -1830,7 +1818,7 @@
               <w:rPr>
                 <w:rFonts w:ascii="Arial" w:hAnsi="Arial" w:cs="Arial"/>
               </w:rPr>
-              <w:t>jxl.write</w:t>
+              <w:t>jxl.Workbook</w:t>
             </w:r>
             <w:proofErr w:type="spellEnd"/>
             <w:proofErr w:type="gramEnd"/>
@@ -1838,7 +1826,7 @@
               <w:rPr>
                 <w:rFonts w:ascii="Arial" w:hAnsi="Arial" w:cs="Arial"/>
               </w:rPr>
-              <w:t>.*;</w:t>
+              <w:t>;</w:t>
             </w:r>
           </w:p>
           <w:p>
@@ -1862,14 +1850,14 @@
               <w:rPr>
                 <w:rFonts w:ascii="Arial" w:hAnsi="Arial" w:cs="Arial"/>
               </w:rPr>
-              <w:t>jxl.write</w:t>
+              <w:t>jxl.read</w:t>
             </w:r>
             <w:proofErr w:type="gramEnd"/>
             <w:r>
               <w:rPr>
                 <w:rFonts w:ascii="Arial" w:hAnsi="Arial" w:cs="Arial"/>
               </w:rPr>
-              <w:t>.biff.RowsExceededException</w:t>
+              <w:t>.biff.BiffException</w:t>
             </w:r>
             <w:proofErr w:type="spellEnd"/>
             <w:r>
@@ -1894,14 +1882,174 @@
               </w:rPr>
               <w:t xml:space="preserve">import </w:t>
             </w:r>
+            <w:proofErr w:type="spellStart"/>
             <w:proofErr w:type="gramStart"/>
             <w:r>
               <w:rPr>
                 <w:rFonts w:ascii="Arial" w:hAnsi="Arial" w:cs="Arial"/>
               </w:rPr>
-              <w:t>java.io.*</w:t>
+              <w:t>jxl.write</w:t>
             </w:r>
             <w:proofErr w:type="gramEnd"/>
+            <w:r>
+              <w:rPr>
+                <w:rFonts w:ascii="Arial" w:hAnsi="Arial" w:cs="Arial"/>
+              </w:rPr>
+              <w:t>.Label</w:t>
+            </w:r>
+            <w:proofErr w:type="spellEnd"/>
+            <w:r>
+              <w:rPr>
+                <w:rFonts w:ascii="Arial" w:hAnsi="Arial" w:cs="Arial"/>
+              </w:rPr>
+              <w:t>;</w:t>
+            </w:r>
+          </w:p>
+          <w:p>
+            <w:pPr>
+              <w:tabs>
+                <w:tab w:val="left" w:pos="3465"/>
+              </w:tabs>
+              <w:rPr>
+                <w:rFonts w:ascii="Arial" w:hAnsi="Arial" w:cs="Arial"/>
+              </w:rPr>
+            </w:pPr>
+            <w:r>
+              <w:rPr>
+                <w:rFonts w:ascii="Arial" w:hAnsi="Arial" w:cs="Arial"/>
+              </w:rPr>
+              <w:t xml:space="preserve">import </w:t>
+            </w:r>
+            <w:proofErr w:type="spellStart"/>
+            <w:proofErr w:type="gramStart"/>
+            <w:r>
+              <w:rPr>
+                <w:rFonts w:ascii="Arial" w:hAnsi="Arial" w:cs="Arial"/>
+              </w:rPr>
+              <w:t>jxl.write</w:t>
+            </w:r>
+            <w:proofErr w:type="gramEnd"/>
+            <w:r>
+              <w:rPr>
+                <w:rFonts w:ascii="Arial" w:hAnsi="Arial" w:cs="Arial"/>
+              </w:rPr>
+              <w:t>.WritableSheet</w:t>
+            </w:r>
+            <w:proofErr w:type="spellEnd"/>
+            <w:r>
+              <w:rPr>
+                <w:rFonts w:ascii="Arial" w:hAnsi="Arial" w:cs="Arial"/>
+              </w:rPr>
+              <w:t>;</w:t>
+            </w:r>
+          </w:p>
+          <w:p>
+            <w:pPr>
+              <w:tabs>
+                <w:tab w:val="left" w:pos="3465"/>
+              </w:tabs>
+              <w:rPr>
+                <w:rFonts w:ascii="Arial" w:hAnsi="Arial" w:cs="Arial"/>
+              </w:rPr>
+            </w:pPr>
+            <w:r>
+              <w:rPr>
+                <w:rFonts w:ascii="Arial" w:hAnsi="Arial" w:cs="Arial"/>
+              </w:rPr>
+              <w:t xml:space="preserve">import </w:t>
+            </w:r>
+            <w:proofErr w:type="spellStart"/>
+            <w:proofErr w:type="gramStart"/>
+            <w:r>
+              <w:rPr>
+                <w:rFonts w:ascii="Arial" w:hAnsi="Arial" w:cs="Arial"/>
+              </w:rPr>
+              <w:t>jxl.write</w:t>
+            </w:r>
+            <w:proofErr w:type="gramEnd"/>
+            <w:r>
+              <w:rPr>
+                <w:rFonts w:ascii="Arial" w:hAnsi="Arial" w:cs="Arial"/>
+              </w:rPr>
+              <w:t>.WritableWorkbook</w:t>
+            </w:r>
+            <w:proofErr w:type="spellEnd"/>
+            <w:r>
+              <w:rPr>
+                <w:rFonts w:ascii="Arial" w:hAnsi="Arial" w:cs="Arial"/>
+              </w:rPr>
+              <w:t>;</w:t>
+            </w:r>
+          </w:p>
+          <w:p>
+            <w:pPr>
+              <w:tabs>
+                <w:tab w:val="left" w:pos="3465"/>
+              </w:tabs>
+              <w:rPr>
+                <w:rFonts w:ascii="Arial" w:hAnsi="Arial" w:cs="Arial"/>
+              </w:rPr>
+            </w:pPr>
+            <w:r>
+              <w:rPr>
+                <w:rFonts w:ascii="Arial" w:hAnsi="Arial" w:cs="Arial"/>
+              </w:rPr>
+              <w:t xml:space="preserve">import </w:t>
+            </w:r>
+            <w:proofErr w:type="spellStart"/>
+            <w:proofErr w:type="gramStart"/>
+            <w:r>
+              <w:rPr>
+                <w:rFonts w:ascii="Arial" w:hAnsi="Arial" w:cs="Arial"/>
+              </w:rPr>
+              <w:t>jxl.write</w:t>
+            </w:r>
+            <w:proofErr w:type="gramEnd"/>
+            <w:r>
+              <w:rPr>
+                <w:rFonts w:ascii="Arial" w:hAnsi="Arial" w:cs="Arial"/>
+              </w:rPr>
+              <w:t>.WriteException</w:t>
+            </w:r>
+            <w:proofErr w:type="spellEnd"/>
+            <w:r>
+              <w:rPr>
+                <w:rFonts w:ascii="Arial" w:hAnsi="Arial" w:cs="Arial"/>
+              </w:rPr>
+              <w:t>;</w:t>
+            </w:r>
+          </w:p>
+          <w:p>
+            <w:pPr>
+              <w:tabs>
+                <w:tab w:val="left" w:pos="3465"/>
+              </w:tabs>
+              <w:rPr>
+                <w:rFonts w:ascii="Arial" w:hAnsi="Arial" w:cs="Arial"/>
+              </w:rPr>
+            </w:pPr>
+            <w:r>
+              <w:rPr>
+                <w:rFonts w:ascii="Arial" w:hAnsi="Arial" w:cs="Arial"/>
+              </w:rPr>
+              <w:t xml:space="preserve">import </w:t>
+            </w:r>
+            <w:proofErr w:type="spellStart"/>
+            <w:proofErr w:type="gramStart"/>
+            <w:r>
+              <w:rPr>
+                <w:rFonts w:ascii="Arial" w:hAnsi="Arial" w:cs="Arial"/>
+              </w:rPr>
+              <w:t>jxl.write</w:t>
+            </w:r>
+            <w:proofErr w:type="gramEnd"/>
+            <w:r>
+              <w:rPr>
+                <w:rFonts w:ascii="Arial" w:hAnsi="Arial" w:cs="Arial"/>
+              </w:rPr>
+              <w:t>.biff.RowsExceededException</w:t>
+            </w:r>
+            <w:proofErr w:type="spellEnd"/>
             <w:r>
               <w:rPr>
                 <w:rFonts w:ascii="Arial" w:hAnsi="Arial" w:cs="Arial"/>
@@ -1924,6 +2072,7 @@
               <w:tabs>
                 <w:tab w:val="left" w:pos="3465"/>
               </w:tabs>
+              <w:spacing w:line="276" w:lineRule="auto"/>
               <w:rPr>
                 <w:rFonts w:ascii="Arial" w:hAnsi="Arial" w:cs="Arial"/>
               </w:rPr>
@@ -1947,1273 +2096,6 @@
                 <w:rFonts w:ascii="Arial" w:hAnsi="Arial" w:cs="Arial"/>
               </w:rPr>
               <w:t xml:space="preserve"> {</w:t>
-            </w:r>
-          </w:p>
-          <w:p>
-            <w:pPr>
-              <w:tabs>
-                <w:tab w:val="left" w:pos="3465"/>
-              </w:tabs>
-              <w:rPr>
-                <w:rFonts w:ascii="Arial" w:hAnsi="Arial" w:cs="Arial"/>
-              </w:rPr>
-            </w:pPr>
-            <w:r>
-              <w:rPr>
-                <w:rFonts w:ascii="Arial" w:hAnsi="Arial" w:cs="Arial"/>
-              </w:rPr>
-              <w:tab/>
-            </w:r>
-          </w:p>
-          <w:p>
-            <w:pPr>
-              <w:tabs>
-                <w:tab w:val="left" w:pos="3465"/>
-              </w:tabs>
-              <w:jc w:val="both"/>
-              <w:rPr>
-                <w:rFonts w:ascii="Arial" w:hAnsi="Arial" w:cs="Arial"/>
-              </w:rPr>
-            </w:pPr>
-            <w:r>
-              <w:rPr>
-                <w:rFonts w:ascii="Arial" w:hAnsi="Arial" w:cs="Arial"/>
-              </w:rPr>
-              <w:t>@Test</w:t>
-            </w:r>
-          </w:p>
-          <w:p>
-            <w:pPr>
-              <w:tabs>
-                <w:tab w:val="left" w:pos="3465"/>
-              </w:tabs>
-              <w:jc w:val="both"/>
-              <w:rPr>
-                <w:rFonts w:ascii="Arial" w:hAnsi="Arial" w:cs="Arial"/>
-              </w:rPr>
-            </w:pPr>
-            <w:r>
-              <w:rPr>
-                <w:rFonts w:ascii="Arial" w:hAnsi="Arial" w:cs="Arial"/>
-              </w:rPr>
-              <w:t xml:space="preserve">public void </w:t>
-            </w:r>
-            <w:proofErr w:type="spellStart"/>
-            <w:proofErr w:type="gramStart"/>
-            <w:r>
-              <w:rPr>
-                <w:rFonts w:ascii="Arial" w:hAnsi="Arial" w:cs="Arial"/>
-              </w:rPr>
-              <w:t>testImportExcel</w:t>
-            </w:r>
-            <w:proofErr w:type="spellEnd"/>
-            <w:r>
-              <w:rPr>
-                <w:rFonts w:ascii="Arial" w:hAnsi="Arial" w:cs="Arial"/>
-              </w:rPr>
-              <w:t>(</w:t>
-            </w:r>
-            <w:proofErr w:type="gramEnd"/>
-            <w:r>
-              <w:rPr>
-                <w:rFonts w:ascii="Arial" w:hAnsi="Arial" w:cs="Arial"/>
-              </w:rPr>
-              <w:t xml:space="preserve">) throws </w:t>
-            </w:r>
-            <w:proofErr w:type="spellStart"/>
-            <w:r>
-              <w:rPr>
-                <w:rFonts w:ascii="Arial" w:hAnsi="Arial" w:cs="Arial"/>
-              </w:rPr>
-              <w:t>IOException</w:t>
-            </w:r>
-            <w:proofErr w:type="spellEnd"/>
-            <w:r>
-              <w:rPr>
-                <w:rFonts w:ascii="Arial" w:hAnsi="Arial" w:cs="Arial"/>
-              </w:rPr>
-              <w:t xml:space="preserve">, </w:t>
-            </w:r>
-            <w:proofErr w:type="spellStart"/>
-            <w:r>
-              <w:rPr>
-                <w:rFonts w:ascii="Arial" w:hAnsi="Arial" w:cs="Arial"/>
-              </w:rPr>
-              <w:t>BiffException</w:t>
-            </w:r>
-            <w:proofErr w:type="spellEnd"/>
-            <w:r>
-              <w:rPr>
-                <w:rFonts w:ascii="Arial" w:hAnsi="Arial" w:cs="Arial"/>
-              </w:rPr>
-              <w:t xml:space="preserve"> , </w:t>
-            </w:r>
-            <w:proofErr w:type="spellStart"/>
-            <w:r>
-              <w:rPr>
-                <w:rFonts w:ascii="Arial" w:hAnsi="Arial" w:cs="Arial"/>
-              </w:rPr>
-              <w:t>RowsExceededException</w:t>
-            </w:r>
-            <w:proofErr w:type="spellEnd"/>
-            <w:r>
-              <w:rPr>
-                <w:rFonts w:ascii="Arial" w:hAnsi="Arial" w:cs="Arial"/>
-              </w:rPr>
-              <w:t xml:space="preserve"> , </w:t>
-            </w:r>
-            <w:proofErr w:type="spellStart"/>
-            <w:r>
-              <w:rPr>
-                <w:rFonts w:ascii="Arial" w:hAnsi="Arial" w:cs="Arial"/>
-              </w:rPr>
-              <w:t>WriteException</w:t>
-            </w:r>
-            <w:proofErr w:type="spellEnd"/>
-          </w:p>
-          <w:p>
-            <w:pPr>
-              <w:tabs>
-                <w:tab w:val="left" w:pos="3465"/>
-              </w:tabs>
-              <w:jc w:val="both"/>
-              <w:rPr>
-                <w:rFonts w:ascii="Arial" w:hAnsi="Arial" w:cs="Arial"/>
-              </w:rPr>
-            </w:pPr>
-            <w:r>
-              <w:rPr>
-                <w:rFonts w:ascii="Arial" w:hAnsi="Arial" w:cs="Arial"/>
-              </w:rPr>
-              <w:t>{</w:t>
-            </w:r>
-          </w:p>
-          <w:p>
-            <w:pPr>
-              <w:tabs>
-                <w:tab w:val="left" w:pos="3465"/>
-              </w:tabs>
-              <w:spacing w:line="360" w:lineRule="auto"/>
-              <w:jc w:val="both"/>
-              <w:rPr>
-                <w:rFonts w:ascii="Arial" w:hAnsi="Arial" w:cs="Arial"/>
-              </w:rPr>
-            </w:pPr>
-            <w:r>
-              <w:rPr>
-                <w:rFonts w:ascii="Arial" w:hAnsi="Arial" w:cs="Arial"/>
-              </w:rPr>
-              <w:t xml:space="preserve">  </w:t>
-            </w:r>
-            <w:proofErr w:type="spellStart"/>
-            <w:r>
-              <w:rPr>
-                <w:rFonts w:ascii="Arial" w:hAnsi="Arial" w:cs="Arial"/>
-              </w:rPr>
-              <w:t>FileInputStream</w:t>
-            </w:r>
-            <w:proofErr w:type="spellEnd"/>
-            <w:r>
-              <w:rPr>
-                <w:rFonts w:ascii="Arial" w:hAnsi="Arial" w:cs="Arial"/>
-              </w:rPr>
-              <w:t xml:space="preserve"> fi = new </w:t>
-            </w:r>
-            <w:proofErr w:type="spellStart"/>
-            <w:proofErr w:type="gramStart"/>
-            <w:r>
-              <w:rPr>
-                <w:rFonts w:ascii="Arial" w:hAnsi="Arial" w:cs="Arial"/>
-              </w:rPr>
-              <w:t>FileInputStream</w:t>
-            </w:r>
-            <w:proofErr w:type="spellEnd"/>
-            <w:r>
-              <w:rPr>
-                <w:rFonts w:ascii="Arial" w:hAnsi="Arial" w:cs="Arial"/>
-              </w:rPr>
-              <w:t>(</w:t>
-            </w:r>
-            <w:proofErr w:type="gramEnd"/>
-            <w:r>
-              <w:rPr>
-                <w:rFonts w:ascii="Arial" w:hAnsi="Arial" w:cs="Arial"/>
-              </w:rPr>
-              <w:t xml:space="preserve">"E:\\tycs\\stqa </w:t>
-            </w:r>
-            <w:proofErr w:type="spellStart"/>
-            <w:r>
-              <w:rPr>
-                <w:rFonts w:ascii="Arial" w:hAnsi="Arial" w:cs="Arial"/>
-              </w:rPr>
-              <w:t>prac</w:t>
-            </w:r>
-            <w:proofErr w:type="spellEnd"/>
-            <w:r>
-              <w:rPr>
-                <w:rFonts w:ascii="Arial" w:hAnsi="Arial" w:cs="Arial"/>
-              </w:rPr>
-              <w:t>\\prac4\\Student.xls");</w:t>
-            </w:r>
-          </w:p>
-          <w:p>
-            <w:pPr>
-              <w:tabs>
-                <w:tab w:val="left" w:pos="3465"/>
-              </w:tabs>
-              <w:spacing w:line="360" w:lineRule="auto"/>
-              <w:jc w:val="both"/>
-              <w:rPr>
-                <w:rFonts w:ascii="Arial" w:hAnsi="Arial" w:cs="Arial"/>
-              </w:rPr>
-            </w:pPr>
-            <w:r>
-              <w:rPr>
-                <w:rFonts w:ascii="Arial" w:hAnsi="Arial" w:cs="Arial"/>
-              </w:rPr>
-              <w:t xml:space="preserve">  </w:t>
-            </w:r>
-            <w:r>
-              <w:rPr>
-                <w:rFonts w:ascii="Arial" w:hAnsi="Arial" w:cs="Arial"/>
-              </w:rPr>
-              <w:t xml:space="preserve">Workbook w = </w:t>
-            </w:r>
-            <w:proofErr w:type="spellStart"/>
-            <w:r>
-              <w:rPr>
-                <w:rFonts w:ascii="Arial" w:hAnsi="Arial" w:cs="Arial"/>
-              </w:rPr>
-              <w:t>Workbook.getWorkbook</w:t>
-            </w:r>
-            <w:proofErr w:type="spellEnd"/>
-            <w:r>
-              <w:rPr>
-                <w:rFonts w:ascii="Arial" w:hAnsi="Arial" w:cs="Arial"/>
-              </w:rPr>
-              <w:t>(fi);</w:t>
-            </w:r>
-          </w:p>
-          <w:p>
-            <w:pPr>
-              <w:tabs>
-                <w:tab w:val="left" w:pos="3465"/>
-              </w:tabs>
-              <w:spacing w:line="360" w:lineRule="auto"/>
-              <w:jc w:val="both"/>
-              <w:rPr>
-                <w:rFonts w:ascii="Arial" w:hAnsi="Arial" w:cs="Arial"/>
-              </w:rPr>
-            </w:pPr>
-            <w:r>
-              <w:rPr>
-                <w:rFonts w:ascii="Arial" w:hAnsi="Arial" w:cs="Arial"/>
-              </w:rPr>
-              <w:t xml:space="preserve">  </w:t>
-            </w:r>
-            <w:r>
-              <w:rPr>
-                <w:rFonts w:ascii="Arial" w:hAnsi="Arial" w:cs="Arial"/>
-              </w:rPr>
-              <w:t xml:space="preserve">Sheet s = </w:t>
-            </w:r>
-            <w:proofErr w:type="spellStart"/>
-            <w:proofErr w:type="gramStart"/>
-            <w:r>
-              <w:rPr>
-                <w:rFonts w:ascii="Arial" w:hAnsi="Arial" w:cs="Arial"/>
-              </w:rPr>
-              <w:t>w.getSheet</w:t>
-            </w:r>
-            <w:proofErr w:type="spellEnd"/>
-            <w:proofErr w:type="gramEnd"/>
-            <w:r>
-              <w:rPr>
-                <w:rFonts w:ascii="Arial" w:hAnsi="Arial" w:cs="Arial"/>
-              </w:rPr>
-              <w:t>(0);</w:t>
-            </w:r>
-          </w:p>
-          <w:p>
-            <w:pPr>
-              <w:tabs>
-                <w:tab w:val="left" w:pos="3465"/>
-              </w:tabs>
-              <w:spacing w:line="360" w:lineRule="auto"/>
-              <w:jc w:val="both"/>
-              <w:rPr>
-                <w:rFonts w:ascii="Arial" w:hAnsi="Arial" w:cs="Arial"/>
-              </w:rPr>
-            </w:pPr>
-            <w:r>
-              <w:rPr>
-                <w:rFonts w:ascii="Arial" w:hAnsi="Arial" w:cs="Arial"/>
-              </w:rPr>
-              <w:t xml:space="preserve">  </w:t>
-            </w:r>
-            <w:r>
-              <w:rPr>
-                <w:rFonts w:ascii="Arial" w:hAnsi="Arial" w:cs="Arial"/>
-              </w:rPr>
-              <w:t xml:space="preserve">String </w:t>
-            </w:r>
-            <w:proofErr w:type="gramStart"/>
-            <w:r>
-              <w:rPr>
-                <w:rFonts w:ascii="Arial" w:hAnsi="Arial" w:cs="Arial"/>
-              </w:rPr>
-              <w:t>a[</w:t>
-            </w:r>
-            <w:proofErr w:type="gramEnd"/>
-            <w:r>
-              <w:rPr>
-                <w:rFonts w:ascii="Arial" w:hAnsi="Arial" w:cs="Arial"/>
-              </w:rPr>
-              <w:t>][] = new String[</w:t>
-            </w:r>
-            <w:proofErr w:type="spellStart"/>
-            <w:r>
-              <w:rPr>
-                <w:rFonts w:ascii="Arial" w:hAnsi="Arial" w:cs="Arial"/>
-              </w:rPr>
-              <w:t>s.getRows</w:t>
-            </w:r>
-            <w:proofErr w:type="spellEnd"/>
-            <w:r>
-              <w:rPr>
-                <w:rFonts w:ascii="Arial" w:hAnsi="Arial" w:cs="Arial"/>
-              </w:rPr>
-              <w:t>()][</w:t>
-            </w:r>
-            <w:proofErr w:type="spellStart"/>
-            <w:r>
-              <w:rPr>
-                <w:rFonts w:ascii="Arial" w:hAnsi="Arial" w:cs="Arial"/>
-              </w:rPr>
-              <w:t>s.getColumns</w:t>
-            </w:r>
-            <w:proofErr w:type="spellEnd"/>
-            <w:r>
-              <w:rPr>
-                <w:rFonts w:ascii="Arial" w:hAnsi="Arial" w:cs="Arial"/>
-              </w:rPr>
-              <w:t>()];</w:t>
-            </w:r>
-          </w:p>
-          <w:p>
-            <w:pPr>
-              <w:tabs>
-                <w:tab w:val="left" w:pos="3465"/>
-              </w:tabs>
-              <w:spacing w:line="360" w:lineRule="auto"/>
-              <w:jc w:val="both"/>
-              <w:rPr>
-                <w:rFonts w:ascii="Arial" w:hAnsi="Arial" w:cs="Arial"/>
-              </w:rPr>
-            </w:pPr>
-            <w:r>
-              <w:rPr>
-                <w:rFonts w:ascii="Arial" w:hAnsi="Arial" w:cs="Arial"/>
-              </w:rPr>
-              <w:t xml:space="preserve">  </w:t>
-            </w:r>
-            <w:proofErr w:type="spellStart"/>
-            <w:r>
-              <w:rPr>
-                <w:rFonts w:ascii="Arial" w:hAnsi="Arial" w:cs="Arial"/>
-              </w:rPr>
-              <w:t>FileOutputStream</w:t>
-            </w:r>
-            <w:proofErr w:type="spellEnd"/>
-            <w:r>
-              <w:rPr>
-                <w:rFonts w:ascii="Arial" w:hAnsi="Arial" w:cs="Arial"/>
-              </w:rPr>
-              <w:t xml:space="preserve"> </w:t>
-            </w:r>
-            <w:proofErr w:type="spellStart"/>
-            <w:r>
-              <w:rPr>
-                <w:rFonts w:ascii="Arial" w:hAnsi="Arial" w:cs="Arial"/>
-              </w:rPr>
-              <w:t>fo</w:t>
-            </w:r>
-            <w:proofErr w:type="spellEnd"/>
-            <w:r>
-              <w:rPr>
-                <w:rFonts w:ascii="Arial" w:hAnsi="Arial" w:cs="Arial"/>
-              </w:rPr>
-              <w:t xml:space="preserve"> = new </w:t>
-            </w:r>
-            <w:proofErr w:type="spellStart"/>
-            <w:proofErr w:type="gramStart"/>
-            <w:r>
-              <w:rPr>
-                <w:rFonts w:ascii="Arial" w:hAnsi="Arial" w:cs="Arial"/>
-              </w:rPr>
-              <w:t>FileOutputStream</w:t>
-            </w:r>
-            <w:proofErr w:type="spellEnd"/>
-            <w:r>
-              <w:rPr>
-                <w:rFonts w:ascii="Arial" w:hAnsi="Arial" w:cs="Arial"/>
-              </w:rPr>
-              <w:t>(</w:t>
-            </w:r>
-            <w:proofErr w:type="gramEnd"/>
-            <w:r>
-              <w:rPr>
-                <w:rFonts w:ascii="Arial" w:hAnsi="Arial" w:cs="Arial"/>
-              </w:rPr>
-              <w:t xml:space="preserve">"E:\\tycs\\stqa </w:t>
-            </w:r>
-            <w:proofErr w:type="spellStart"/>
-            <w:r>
-              <w:rPr>
-                <w:rFonts w:ascii="Arial" w:hAnsi="Arial" w:cs="Arial"/>
-              </w:rPr>
-              <w:t>prac</w:t>
-            </w:r>
-            <w:proofErr w:type="spellEnd"/>
-            <w:r>
-              <w:rPr>
-                <w:rFonts w:ascii="Arial" w:hAnsi="Arial" w:cs="Arial"/>
-              </w:rPr>
-              <w:t>\\prac4\\Output.xls");</w:t>
-            </w:r>
-          </w:p>
-          <w:p>
-            <w:pPr>
-              <w:tabs>
-                <w:tab w:val="left" w:pos="3465"/>
-              </w:tabs>
-              <w:spacing w:line="360" w:lineRule="auto"/>
-              <w:jc w:val="both"/>
-              <w:rPr>
-                <w:rFonts w:ascii="Arial" w:hAnsi="Arial" w:cs="Arial"/>
-              </w:rPr>
-            </w:pPr>
-            <w:r>
-              <w:rPr>
-                <w:rFonts w:ascii="Arial" w:hAnsi="Arial" w:cs="Arial"/>
-              </w:rPr>
-              <w:t xml:space="preserve">  </w:t>
-            </w:r>
-            <w:proofErr w:type="spellStart"/>
-            <w:r>
-              <w:rPr>
-                <w:rFonts w:ascii="Arial" w:hAnsi="Arial" w:cs="Arial"/>
-              </w:rPr>
-              <w:t>WritableWorkbook</w:t>
-            </w:r>
-            <w:proofErr w:type="spellEnd"/>
-            <w:r>
-              <w:rPr>
-                <w:rFonts w:ascii="Arial" w:hAnsi="Arial" w:cs="Arial"/>
-              </w:rPr>
-              <w:t xml:space="preserve"> </w:t>
-            </w:r>
-            <w:proofErr w:type="spellStart"/>
-            <w:r>
-              <w:rPr>
-                <w:rFonts w:ascii="Arial" w:hAnsi="Arial" w:cs="Arial"/>
-              </w:rPr>
-              <w:t>wwb</w:t>
-            </w:r>
-            <w:proofErr w:type="spellEnd"/>
-            <w:r>
-              <w:rPr>
-                <w:rFonts w:ascii="Arial" w:hAnsi="Arial" w:cs="Arial"/>
-              </w:rPr>
-              <w:t xml:space="preserve"> = </w:t>
-            </w:r>
-            <w:proofErr w:type="spellStart"/>
-            <w:r>
-              <w:rPr>
-                <w:rFonts w:ascii="Arial" w:hAnsi="Arial" w:cs="Arial"/>
-              </w:rPr>
-              <w:t>Workbook.createWorkbook</w:t>
-            </w:r>
-            <w:proofErr w:type="spellEnd"/>
-            <w:r>
-              <w:rPr>
-                <w:rFonts w:ascii="Arial" w:hAnsi="Arial" w:cs="Arial"/>
-              </w:rPr>
-              <w:t>(</w:t>
-            </w:r>
-            <w:proofErr w:type="spellStart"/>
-            <w:r>
-              <w:rPr>
-                <w:rFonts w:ascii="Arial" w:hAnsi="Arial" w:cs="Arial"/>
-              </w:rPr>
-              <w:t>fo</w:t>
-            </w:r>
-            <w:proofErr w:type="spellEnd"/>
-            <w:r>
-              <w:rPr>
-                <w:rFonts w:ascii="Arial" w:hAnsi="Arial" w:cs="Arial"/>
-              </w:rPr>
-              <w:t>);</w:t>
-            </w:r>
-          </w:p>
-          <w:p>
-            <w:pPr>
-              <w:tabs>
-                <w:tab w:val="left" w:pos="3465"/>
-              </w:tabs>
-              <w:spacing w:line="360" w:lineRule="auto"/>
-              <w:jc w:val="both"/>
-              <w:rPr>
-                <w:rFonts w:ascii="Arial" w:hAnsi="Arial" w:cs="Arial"/>
-              </w:rPr>
-            </w:pPr>
-            <w:r>
-              <w:rPr>
-                <w:rFonts w:ascii="Arial" w:hAnsi="Arial" w:cs="Arial"/>
-              </w:rPr>
-              <w:t xml:space="preserve">  </w:t>
-            </w:r>
-            <w:proofErr w:type="spellStart"/>
-            <w:r>
-              <w:rPr>
-                <w:rFonts w:ascii="Arial" w:hAnsi="Arial" w:cs="Arial"/>
-              </w:rPr>
-              <w:t>WritableSheet</w:t>
-            </w:r>
-            <w:proofErr w:type="spellEnd"/>
-            <w:r>
-              <w:rPr>
-                <w:rFonts w:ascii="Arial" w:hAnsi="Arial" w:cs="Arial"/>
-              </w:rPr>
-              <w:t xml:space="preserve"> </w:t>
-            </w:r>
-            <w:proofErr w:type="spellStart"/>
-            <w:r>
-              <w:rPr>
-                <w:rFonts w:ascii="Arial" w:hAnsi="Arial" w:cs="Arial"/>
-              </w:rPr>
-              <w:t>ws</w:t>
-            </w:r>
-            <w:proofErr w:type="spellEnd"/>
-            <w:r>
-              <w:rPr>
-                <w:rFonts w:ascii="Arial" w:hAnsi="Arial" w:cs="Arial"/>
-              </w:rPr>
-              <w:t xml:space="preserve"> = </w:t>
-            </w:r>
-            <w:proofErr w:type="spellStart"/>
-            <w:proofErr w:type="gramStart"/>
-            <w:r>
-              <w:rPr>
-                <w:rFonts w:ascii="Arial" w:hAnsi="Arial" w:cs="Arial"/>
-              </w:rPr>
-              <w:t>wwb.createSheet</w:t>
-            </w:r>
-            <w:proofErr w:type="spellEnd"/>
-            <w:proofErr w:type="gramEnd"/>
-            <w:r>
-              <w:rPr>
-                <w:rFonts w:ascii="Arial" w:hAnsi="Arial" w:cs="Arial"/>
-              </w:rPr>
-              <w:t>("result", 0);</w:t>
-            </w:r>
-          </w:p>
-          <w:p>
-            <w:pPr>
-              <w:tabs>
-                <w:tab w:val="left" w:pos="3465"/>
-              </w:tabs>
-              <w:spacing w:line="360" w:lineRule="auto"/>
-              <w:jc w:val="both"/>
-              <w:rPr>
-                <w:rFonts w:ascii="Arial" w:hAnsi="Arial" w:cs="Arial"/>
-              </w:rPr>
-            </w:pPr>
-            <w:r>
-              <w:rPr>
-                <w:rFonts w:ascii="Arial" w:hAnsi="Arial" w:cs="Arial"/>
-              </w:rPr>
-              <w:t xml:space="preserve">  </w:t>
-            </w:r>
-            <w:proofErr w:type="spellStart"/>
-            <w:r>
-              <w:rPr>
-                <w:rFonts w:ascii="Arial" w:hAnsi="Arial" w:cs="Arial"/>
-              </w:rPr>
-              <w:t>System.out.println</w:t>
-            </w:r>
-            <w:proofErr w:type="spellEnd"/>
-            <w:r>
-              <w:rPr>
-                <w:rFonts w:ascii="Arial" w:hAnsi="Arial" w:cs="Arial"/>
-              </w:rPr>
-              <w:t>("Performed by krunal 713");</w:t>
-            </w:r>
-          </w:p>
-          <w:p>
-            <w:pPr>
-              <w:tabs>
-                <w:tab w:val="left" w:pos="3465"/>
-              </w:tabs>
-              <w:spacing w:line="360" w:lineRule="auto"/>
-              <w:jc w:val="both"/>
-              <w:rPr>
-                <w:rFonts w:ascii="Arial" w:hAnsi="Arial" w:cs="Arial"/>
-              </w:rPr>
-            </w:pPr>
-            <w:r>
-              <w:rPr>
-                <w:rFonts w:ascii="Arial" w:hAnsi="Arial" w:cs="Arial"/>
-              </w:rPr>
-              <w:t xml:space="preserve">  </w:t>
-            </w:r>
-            <w:r>
-              <w:rPr>
-                <w:rFonts w:ascii="Arial" w:hAnsi="Arial" w:cs="Arial"/>
-              </w:rPr>
-              <w:t xml:space="preserve">for (int </w:t>
-            </w:r>
-            <w:proofErr w:type="spellStart"/>
-            <w:r>
-              <w:rPr>
-                <w:rFonts w:ascii="Arial" w:hAnsi="Arial" w:cs="Arial"/>
-              </w:rPr>
-              <w:t>i</w:t>
-            </w:r>
-            <w:proofErr w:type="spellEnd"/>
-            <w:r>
-              <w:rPr>
-                <w:rFonts w:ascii="Arial" w:hAnsi="Arial" w:cs="Arial"/>
-              </w:rPr>
-              <w:t xml:space="preserve"> = 0; </w:t>
-            </w:r>
-            <w:proofErr w:type="spellStart"/>
-            <w:r>
-              <w:rPr>
-                <w:rFonts w:ascii="Arial" w:hAnsi="Arial" w:cs="Arial"/>
-              </w:rPr>
-              <w:t>i</w:t>
-            </w:r>
-            <w:proofErr w:type="spellEnd"/>
-            <w:r>
-              <w:rPr>
-                <w:rFonts w:ascii="Arial" w:hAnsi="Arial" w:cs="Arial"/>
-              </w:rPr>
-              <w:t xml:space="preserve"> &lt; </w:t>
-            </w:r>
-            <w:proofErr w:type="spellStart"/>
-            <w:proofErr w:type="gramStart"/>
-            <w:r>
-              <w:rPr>
-                <w:rFonts w:ascii="Arial" w:hAnsi="Arial" w:cs="Arial"/>
-              </w:rPr>
-              <w:t>s.getRows</w:t>
-            </w:r>
-            <w:proofErr w:type="spellEnd"/>
-            <w:proofErr w:type="gramEnd"/>
-            <w:r>
-              <w:rPr>
-                <w:rFonts w:ascii="Arial" w:hAnsi="Arial" w:cs="Arial"/>
-              </w:rPr>
-              <w:t xml:space="preserve">(); </w:t>
-            </w:r>
-            <w:proofErr w:type="spellStart"/>
-            <w:r>
-              <w:rPr>
-                <w:rFonts w:ascii="Arial" w:hAnsi="Arial" w:cs="Arial"/>
-              </w:rPr>
-              <w:t>i</w:t>
-            </w:r>
-            <w:proofErr w:type="spellEnd"/>
-            <w:r>
-              <w:rPr>
-                <w:rFonts w:ascii="Arial" w:hAnsi="Arial" w:cs="Arial"/>
-              </w:rPr>
-              <w:t>++)</w:t>
-            </w:r>
-          </w:p>
-          <w:p>
-            <w:pPr>
-              <w:tabs>
-                <w:tab w:val="left" w:pos="3465"/>
-              </w:tabs>
-              <w:jc w:val="both"/>
-              <w:rPr>
-                <w:rFonts w:ascii="Arial" w:hAnsi="Arial" w:cs="Arial"/>
-              </w:rPr>
-            </w:pPr>
-            <w:r>
-              <w:rPr>
-                <w:rFonts w:ascii="Arial" w:hAnsi="Arial" w:cs="Arial"/>
-              </w:rPr>
-              <w:t xml:space="preserve">  </w:t>
-            </w:r>
-            <w:r>
-              <w:rPr>
-                <w:rFonts w:ascii="Arial" w:hAnsi="Arial" w:cs="Arial"/>
-              </w:rPr>
-              <w:t>{</w:t>
-            </w:r>
-          </w:p>
-          <w:p>
-            <w:pPr>
-              <w:tabs>
-                <w:tab w:val="left" w:pos="3465"/>
-              </w:tabs>
-              <w:jc w:val="both"/>
-              <w:rPr>
-                <w:rFonts w:ascii="Arial" w:hAnsi="Arial" w:cs="Arial"/>
-              </w:rPr>
-            </w:pPr>
-            <w:r>
-              <w:rPr>
-                <w:rFonts w:ascii="Arial" w:hAnsi="Arial" w:cs="Arial"/>
-              </w:rPr>
-              <w:t xml:space="preserve">     </w:t>
-            </w:r>
-            <w:r>
-              <w:rPr>
-                <w:rFonts w:ascii="Arial" w:hAnsi="Arial" w:cs="Arial"/>
-              </w:rPr>
-              <w:t xml:space="preserve">for (int j = 0; j &lt; </w:t>
-            </w:r>
-            <w:proofErr w:type="spellStart"/>
-            <w:proofErr w:type="gramStart"/>
-            <w:r>
-              <w:rPr>
-                <w:rFonts w:ascii="Arial" w:hAnsi="Arial" w:cs="Arial"/>
-              </w:rPr>
-              <w:t>s.getColumns</w:t>
-            </w:r>
-            <w:proofErr w:type="spellEnd"/>
-            <w:proofErr w:type="gramEnd"/>
-            <w:r>
-              <w:rPr>
-                <w:rFonts w:ascii="Arial" w:hAnsi="Arial" w:cs="Arial"/>
-              </w:rPr>
-              <w:t xml:space="preserve">(); </w:t>
-            </w:r>
-            <w:proofErr w:type="spellStart"/>
-            <w:r>
-              <w:rPr>
-                <w:rFonts w:ascii="Arial" w:hAnsi="Arial" w:cs="Arial"/>
-              </w:rPr>
-              <w:t>j++</w:t>
-            </w:r>
-            <w:proofErr w:type="spellEnd"/>
-            <w:r>
-              <w:rPr>
-                <w:rFonts w:ascii="Arial" w:hAnsi="Arial" w:cs="Arial"/>
-              </w:rPr>
-              <w:t>)</w:t>
-            </w:r>
-          </w:p>
-          <w:p>
-            <w:pPr>
-              <w:tabs>
-                <w:tab w:val="left" w:pos="3465"/>
-              </w:tabs>
-              <w:jc w:val="both"/>
-              <w:rPr>
-                <w:rFonts w:ascii="Arial" w:hAnsi="Arial" w:cs="Arial"/>
-              </w:rPr>
-            </w:pPr>
-            <w:r>
-              <w:rPr>
-                <w:rFonts w:ascii="Arial" w:hAnsi="Arial" w:cs="Arial"/>
-              </w:rPr>
-              <w:t xml:space="preserve">    </w:t>
-            </w:r>
-            <w:r>
-              <w:rPr>
-                <w:rFonts w:ascii="Arial" w:hAnsi="Arial" w:cs="Arial"/>
-              </w:rPr>
-              <w:t>{</w:t>
-            </w:r>
-          </w:p>
-          <w:p>
-            <w:pPr>
-              <w:tabs>
-                <w:tab w:val="left" w:pos="3465"/>
-              </w:tabs>
-              <w:spacing w:line="360" w:lineRule="auto"/>
-              <w:jc w:val="both"/>
-              <w:rPr>
-                <w:rFonts w:ascii="Arial" w:hAnsi="Arial" w:cs="Arial"/>
-              </w:rPr>
-            </w:pPr>
-            <w:r>
-              <w:rPr>
-                <w:rFonts w:ascii="Arial" w:hAnsi="Arial" w:cs="Arial"/>
-              </w:rPr>
-              <w:t xml:space="preserve">      </w:t>
-            </w:r>
-            <w:r>
-              <w:rPr>
-                <w:rFonts w:ascii="Arial" w:hAnsi="Arial" w:cs="Arial"/>
-              </w:rPr>
-              <w:t>a[</w:t>
-            </w:r>
-            <w:proofErr w:type="spellStart"/>
-            <w:r>
-              <w:rPr>
-                <w:rFonts w:ascii="Arial" w:hAnsi="Arial" w:cs="Arial"/>
-              </w:rPr>
-              <w:t>i</w:t>
-            </w:r>
-            <w:proofErr w:type="spellEnd"/>
-            <w:r>
-              <w:rPr>
-                <w:rFonts w:ascii="Arial" w:hAnsi="Arial" w:cs="Arial"/>
-              </w:rPr>
-              <w:t xml:space="preserve">][j] = </w:t>
-            </w:r>
-            <w:proofErr w:type="spellStart"/>
-            <w:proofErr w:type="gramStart"/>
-            <w:r>
-              <w:rPr>
-                <w:rFonts w:ascii="Arial" w:hAnsi="Arial" w:cs="Arial"/>
-              </w:rPr>
-              <w:t>s.getCell</w:t>
-            </w:r>
-            <w:proofErr w:type="spellEnd"/>
-            <w:proofErr w:type="gramEnd"/>
-            <w:r>
-              <w:rPr>
-                <w:rFonts w:ascii="Arial" w:hAnsi="Arial" w:cs="Arial"/>
-              </w:rPr>
-              <w:t xml:space="preserve">(j , </w:t>
-            </w:r>
-            <w:proofErr w:type="spellStart"/>
-            <w:r>
-              <w:rPr>
-                <w:rFonts w:ascii="Arial" w:hAnsi="Arial" w:cs="Arial"/>
-              </w:rPr>
-              <w:t>i</w:t>
-            </w:r>
-            <w:proofErr w:type="spellEnd"/>
-            <w:r>
-              <w:rPr>
-                <w:rFonts w:ascii="Arial" w:hAnsi="Arial" w:cs="Arial"/>
-              </w:rPr>
-              <w:t>).</w:t>
-            </w:r>
-            <w:proofErr w:type="spellStart"/>
-            <w:r>
-              <w:rPr>
-                <w:rFonts w:ascii="Arial" w:hAnsi="Arial" w:cs="Arial"/>
-              </w:rPr>
-              <w:t>getContents</w:t>
-            </w:r>
-            <w:proofErr w:type="spellEnd"/>
-            <w:r>
-              <w:rPr>
-                <w:rFonts w:ascii="Arial" w:hAnsi="Arial" w:cs="Arial"/>
-              </w:rPr>
-              <w:t>();</w:t>
-            </w:r>
-          </w:p>
-          <w:p>
-            <w:pPr>
-              <w:tabs>
-                <w:tab w:val="left" w:pos="3465"/>
-              </w:tabs>
-              <w:spacing w:line="360" w:lineRule="auto"/>
-              <w:jc w:val="both"/>
-              <w:rPr>
-                <w:rFonts w:ascii="Arial" w:hAnsi="Arial" w:cs="Arial"/>
-              </w:rPr>
-            </w:pPr>
-            <w:r>
-              <w:rPr>
-                <w:rFonts w:ascii="Arial" w:hAnsi="Arial" w:cs="Arial"/>
-              </w:rPr>
-              <w:t xml:space="preserve">      </w:t>
-            </w:r>
-            <w:r>
-              <w:rPr>
-                <w:rFonts w:ascii="Arial" w:hAnsi="Arial" w:cs="Arial"/>
-              </w:rPr>
-              <w:t xml:space="preserve">Label l2 = new </w:t>
-            </w:r>
-            <w:proofErr w:type="gramStart"/>
-            <w:r>
-              <w:rPr>
-                <w:rFonts w:ascii="Arial" w:hAnsi="Arial" w:cs="Arial"/>
-              </w:rPr>
-              <w:t>Label(</w:t>
-            </w:r>
-            <w:proofErr w:type="gramEnd"/>
-            <w:r>
-              <w:rPr>
-                <w:rFonts w:ascii="Arial" w:hAnsi="Arial" w:cs="Arial"/>
-              </w:rPr>
-              <w:t xml:space="preserve">j , </w:t>
-            </w:r>
-            <w:proofErr w:type="spellStart"/>
-            <w:r>
-              <w:rPr>
-                <w:rFonts w:ascii="Arial" w:hAnsi="Arial" w:cs="Arial"/>
-              </w:rPr>
-              <w:t>i</w:t>
-            </w:r>
-            <w:proofErr w:type="spellEnd"/>
-            <w:r>
-              <w:rPr>
-                <w:rFonts w:ascii="Arial" w:hAnsi="Arial" w:cs="Arial"/>
-              </w:rPr>
-              <w:t xml:space="preserve"> ,a[</w:t>
-            </w:r>
-            <w:proofErr w:type="spellStart"/>
-            <w:r>
-              <w:rPr>
-                <w:rFonts w:ascii="Arial" w:hAnsi="Arial" w:cs="Arial"/>
-              </w:rPr>
-              <w:t>i</w:t>
-            </w:r>
-            <w:proofErr w:type="spellEnd"/>
-            <w:r>
-              <w:rPr>
-                <w:rFonts w:ascii="Arial" w:hAnsi="Arial" w:cs="Arial"/>
-              </w:rPr>
-              <w:t>][j]);</w:t>
-            </w:r>
-          </w:p>
-          <w:p>
-            <w:pPr>
-              <w:tabs>
-                <w:tab w:val="left" w:pos="3465"/>
-              </w:tabs>
-              <w:spacing w:line="360" w:lineRule="auto"/>
-              <w:jc w:val="both"/>
-              <w:rPr>
-                <w:rFonts w:ascii="Arial" w:hAnsi="Arial" w:cs="Arial"/>
-              </w:rPr>
-            </w:pPr>
-            <w:r>
-              <w:rPr>
-                <w:rFonts w:ascii="Arial" w:hAnsi="Arial" w:cs="Arial"/>
-              </w:rPr>
-              <w:t xml:space="preserve">      </w:t>
-            </w:r>
-            <w:proofErr w:type="spellStart"/>
-            <w:proofErr w:type="gramStart"/>
-            <w:r>
-              <w:rPr>
-                <w:rFonts w:ascii="Arial" w:hAnsi="Arial" w:cs="Arial"/>
-              </w:rPr>
-              <w:t>ws.addCell</w:t>
-            </w:r>
-            <w:proofErr w:type="spellEnd"/>
-            <w:proofErr w:type="gramEnd"/>
-            <w:r>
-              <w:rPr>
-                <w:rFonts w:ascii="Arial" w:hAnsi="Arial" w:cs="Arial"/>
-              </w:rPr>
-              <w:t>(l2);</w:t>
-            </w:r>
-          </w:p>
-          <w:p>
-            <w:pPr>
-              <w:tabs>
-                <w:tab w:val="left" w:pos="3465"/>
-              </w:tabs>
-              <w:spacing w:line="360" w:lineRule="auto"/>
-              <w:jc w:val="both"/>
-              <w:rPr>
-                <w:rFonts w:ascii="Arial" w:hAnsi="Arial" w:cs="Arial"/>
-              </w:rPr>
-            </w:pPr>
-            <w:r>
-              <w:rPr>
-                <w:rFonts w:ascii="Arial" w:hAnsi="Arial" w:cs="Arial"/>
-              </w:rPr>
-              <w:t xml:space="preserve">      </w:t>
-            </w:r>
-            <w:r>
-              <w:rPr>
-                <w:rFonts w:ascii="Arial" w:hAnsi="Arial" w:cs="Arial"/>
-              </w:rPr>
-              <w:t xml:space="preserve">Label l1 = new </w:t>
-            </w:r>
-            <w:proofErr w:type="gramStart"/>
-            <w:r>
-              <w:rPr>
-                <w:rFonts w:ascii="Arial" w:hAnsi="Arial" w:cs="Arial"/>
-              </w:rPr>
-              <w:t>Label(</w:t>
-            </w:r>
-            <w:proofErr w:type="gramEnd"/>
-            <w:r>
-              <w:rPr>
-                <w:rFonts w:ascii="Arial" w:hAnsi="Arial" w:cs="Arial"/>
-              </w:rPr>
-              <w:t>6 , 0 , "Result");</w:t>
-            </w:r>
-          </w:p>
-          <w:p>
-            <w:pPr>
-              <w:tabs>
-                <w:tab w:val="left" w:pos="3465"/>
-              </w:tabs>
-              <w:spacing w:line="360" w:lineRule="auto"/>
-              <w:jc w:val="both"/>
-              <w:rPr>
-                <w:rFonts w:ascii="Arial" w:hAnsi="Arial" w:cs="Arial"/>
-              </w:rPr>
-            </w:pPr>
-            <w:r>
-              <w:rPr>
-                <w:rFonts w:ascii="Arial" w:hAnsi="Arial" w:cs="Arial"/>
-              </w:rPr>
-              <w:t xml:space="preserve">      </w:t>
-            </w:r>
-            <w:proofErr w:type="spellStart"/>
-            <w:proofErr w:type="gramStart"/>
-            <w:r>
-              <w:rPr>
-                <w:rFonts w:ascii="Arial" w:hAnsi="Arial" w:cs="Arial"/>
-              </w:rPr>
-              <w:t>ws.addCell</w:t>
-            </w:r>
-            <w:proofErr w:type="spellEnd"/>
-            <w:proofErr w:type="gramEnd"/>
-            <w:r>
-              <w:rPr>
-                <w:rFonts w:ascii="Arial" w:hAnsi="Arial" w:cs="Arial"/>
-              </w:rPr>
-              <w:t>(l1);</w:t>
-            </w:r>
-          </w:p>
-          <w:p>
-            <w:pPr>
-              <w:tabs>
-                <w:tab w:val="left" w:pos="3465"/>
-              </w:tabs>
-              <w:jc w:val="both"/>
-              <w:rPr>
-                <w:rFonts w:ascii="Arial" w:hAnsi="Arial" w:cs="Arial"/>
-              </w:rPr>
-            </w:pPr>
-            <w:r>
-              <w:rPr>
-                <w:rFonts w:ascii="Arial" w:hAnsi="Arial" w:cs="Arial"/>
-              </w:rPr>
-              <w:t xml:space="preserve">    </w:t>
-            </w:r>
-            <w:r>
-              <w:rPr>
-                <w:rFonts w:ascii="Arial" w:hAnsi="Arial" w:cs="Arial"/>
-              </w:rPr>
-              <w:t>}</w:t>
-            </w:r>
-          </w:p>
-          <w:p>
-            <w:pPr>
-              <w:tabs>
-                <w:tab w:val="left" w:pos="3465"/>
-              </w:tabs>
-              <w:jc w:val="both"/>
-              <w:rPr>
-                <w:rFonts w:ascii="Arial" w:hAnsi="Arial" w:cs="Arial"/>
-              </w:rPr>
-            </w:pPr>
-            <w:r>
-              <w:rPr>
-                <w:rFonts w:ascii="Arial" w:hAnsi="Arial" w:cs="Arial"/>
-              </w:rPr>
-              <w:t>}</w:t>
-            </w:r>
-          </w:p>
-          <w:p>
-            <w:pPr>
-              <w:tabs>
-                <w:tab w:val="left" w:pos="3465"/>
-              </w:tabs>
-              <w:jc w:val="both"/>
-              <w:rPr>
-                <w:rFonts w:ascii="Arial" w:hAnsi="Arial" w:cs="Arial"/>
-              </w:rPr>
-            </w:pPr>
-          </w:p>
-          <w:p>
-            <w:pPr>
-              <w:tabs>
-                <w:tab w:val="left" w:pos="3465"/>
-              </w:tabs>
-              <w:jc w:val="both"/>
-              <w:rPr>
-                <w:rFonts w:ascii="Arial" w:hAnsi="Arial" w:cs="Arial"/>
-              </w:rPr>
-            </w:pPr>
-            <w:r>
-              <w:rPr>
-                <w:rFonts w:ascii="Arial" w:hAnsi="Arial" w:cs="Arial"/>
-              </w:rPr>
-              <w:t xml:space="preserve"> </w:t>
-            </w:r>
-            <w:r>
-              <w:rPr>
-                <w:rFonts w:ascii="Arial" w:hAnsi="Arial" w:cs="Arial"/>
-              </w:rPr>
-              <w:t xml:space="preserve">for (int </w:t>
-            </w:r>
-            <w:proofErr w:type="spellStart"/>
-            <w:r>
-              <w:rPr>
-                <w:rFonts w:ascii="Arial" w:hAnsi="Arial" w:cs="Arial"/>
-              </w:rPr>
-              <w:t>i</w:t>
-            </w:r>
-            <w:proofErr w:type="spellEnd"/>
-            <w:r>
-              <w:rPr>
-                <w:rFonts w:ascii="Arial" w:hAnsi="Arial" w:cs="Arial"/>
-              </w:rPr>
-              <w:t xml:space="preserve"> = 1; </w:t>
-            </w:r>
-            <w:proofErr w:type="spellStart"/>
-            <w:r>
-              <w:rPr>
-                <w:rFonts w:ascii="Arial" w:hAnsi="Arial" w:cs="Arial"/>
-              </w:rPr>
-              <w:t>i</w:t>
-            </w:r>
-            <w:proofErr w:type="spellEnd"/>
-            <w:r>
-              <w:rPr>
-                <w:rFonts w:ascii="Arial" w:hAnsi="Arial" w:cs="Arial"/>
-              </w:rPr>
-              <w:t xml:space="preserve"> &lt; </w:t>
-            </w:r>
-            <w:proofErr w:type="spellStart"/>
-            <w:proofErr w:type="gramStart"/>
-            <w:r>
-              <w:rPr>
-                <w:rFonts w:ascii="Arial" w:hAnsi="Arial" w:cs="Arial"/>
-              </w:rPr>
-              <w:t>s.getRows</w:t>
-            </w:r>
-            <w:proofErr w:type="spellEnd"/>
-            <w:proofErr w:type="gramEnd"/>
-            <w:r>
-              <w:rPr>
-                <w:rFonts w:ascii="Arial" w:hAnsi="Arial" w:cs="Arial"/>
-              </w:rPr>
-              <w:t xml:space="preserve">(); </w:t>
-            </w:r>
-            <w:proofErr w:type="spellStart"/>
-            <w:r>
-              <w:rPr>
-                <w:rFonts w:ascii="Arial" w:hAnsi="Arial" w:cs="Arial"/>
-              </w:rPr>
-              <w:t>i</w:t>
-            </w:r>
-            <w:proofErr w:type="spellEnd"/>
-            <w:r>
-              <w:rPr>
-                <w:rFonts w:ascii="Arial" w:hAnsi="Arial" w:cs="Arial"/>
-              </w:rPr>
-              <w:t>++)</w:t>
-            </w:r>
-          </w:p>
-          <w:p>
-            <w:pPr>
-              <w:tabs>
-                <w:tab w:val="left" w:pos="3465"/>
-              </w:tabs>
-              <w:jc w:val="both"/>
-              <w:rPr>
-                <w:rFonts w:ascii="Arial" w:hAnsi="Arial" w:cs="Arial"/>
-              </w:rPr>
-            </w:pPr>
-            <w:r>
-              <w:rPr>
-                <w:rFonts w:ascii="Arial" w:hAnsi="Arial" w:cs="Arial"/>
-              </w:rPr>
-              <w:t xml:space="preserve"> </w:t>
-            </w:r>
-            <w:r>
-              <w:rPr>
-                <w:rFonts w:ascii="Arial" w:hAnsi="Arial" w:cs="Arial"/>
-              </w:rPr>
-              <w:t>{</w:t>
-            </w:r>
-          </w:p>
-          <w:p>
-            <w:pPr>
-              <w:tabs>
-                <w:tab w:val="left" w:pos="3465"/>
-              </w:tabs>
-              <w:jc w:val="both"/>
-              <w:rPr>
-                <w:rFonts w:ascii="Arial" w:hAnsi="Arial" w:cs="Arial"/>
-              </w:rPr>
-            </w:pPr>
-            <w:r>
-              <w:rPr>
-                <w:rFonts w:ascii="Arial" w:hAnsi="Arial" w:cs="Arial"/>
-              </w:rPr>
-              <w:t xml:space="preserve">   </w:t>
-            </w:r>
-            <w:r>
-              <w:rPr>
-                <w:rFonts w:ascii="Arial" w:hAnsi="Arial" w:cs="Arial"/>
-              </w:rPr>
-              <w:t xml:space="preserve">for (int j = 2; j &lt; </w:t>
-            </w:r>
-            <w:proofErr w:type="spellStart"/>
-            <w:proofErr w:type="gramStart"/>
-            <w:r>
-              <w:rPr>
-                <w:rFonts w:ascii="Arial" w:hAnsi="Arial" w:cs="Arial"/>
-              </w:rPr>
-              <w:t>s.getColumns</w:t>
-            </w:r>
-            <w:proofErr w:type="spellEnd"/>
-            <w:proofErr w:type="gramEnd"/>
-            <w:r>
-              <w:rPr>
-                <w:rFonts w:ascii="Arial" w:hAnsi="Arial" w:cs="Arial"/>
-              </w:rPr>
-              <w:t xml:space="preserve">() ; </w:t>
-            </w:r>
-            <w:proofErr w:type="spellStart"/>
-            <w:r>
-              <w:rPr>
-                <w:rFonts w:ascii="Arial" w:hAnsi="Arial" w:cs="Arial"/>
-              </w:rPr>
-              <w:t>j++</w:t>
-            </w:r>
-            <w:proofErr w:type="spellEnd"/>
-            <w:r>
-              <w:rPr>
-                <w:rFonts w:ascii="Arial" w:hAnsi="Arial" w:cs="Arial"/>
-              </w:rPr>
-              <w:t>)</w:t>
-            </w:r>
-          </w:p>
-          <w:p>
-            <w:pPr>
-              <w:tabs>
-                <w:tab w:val="left" w:pos="3465"/>
-              </w:tabs>
-              <w:jc w:val="both"/>
-              <w:rPr>
-                <w:rFonts w:ascii="Arial" w:hAnsi="Arial" w:cs="Arial"/>
-              </w:rPr>
-            </w:pPr>
-            <w:r>
-              <w:rPr>
-                <w:rFonts w:ascii="Arial" w:hAnsi="Arial" w:cs="Arial"/>
-              </w:rPr>
-              <w:t xml:space="preserve">  </w:t>
-            </w:r>
-            <w:r>
-              <w:rPr>
-                <w:rFonts w:ascii="Arial" w:hAnsi="Arial" w:cs="Arial"/>
-              </w:rPr>
-              <w:t>{</w:t>
             </w:r>
           </w:p>
           <w:p>
@@ -3222,7 +2104,6 @@
                 <w:tab w:val="left" w:pos="3465"/>
               </w:tabs>
               <w:spacing w:line="276" w:lineRule="auto"/>
-              <w:jc w:val="both"/>
               <w:rPr>
                 <w:rFonts w:ascii="Arial" w:hAnsi="Arial" w:cs="Arial"/>
               </w:rPr>
@@ -3231,71 +2112,7 @@
               <w:rPr>
                 <w:rFonts w:ascii="Arial" w:hAnsi="Arial" w:cs="Arial"/>
               </w:rPr>
-              <w:t xml:space="preserve">    </w:t>
-            </w:r>
-            <w:r>
-              <w:rPr>
-                <w:rFonts w:ascii="Arial" w:hAnsi="Arial" w:cs="Arial"/>
-              </w:rPr>
-              <w:t>a[</w:t>
-            </w:r>
-            <w:proofErr w:type="spellStart"/>
-            <w:r>
-              <w:rPr>
-                <w:rFonts w:ascii="Arial" w:hAnsi="Arial" w:cs="Arial"/>
-              </w:rPr>
-              <w:t>i</w:t>
-            </w:r>
-            <w:proofErr w:type="spellEnd"/>
-            <w:r>
-              <w:rPr>
-                <w:rFonts w:ascii="Arial" w:hAnsi="Arial" w:cs="Arial"/>
-              </w:rPr>
-              <w:t xml:space="preserve">][j] = </w:t>
-            </w:r>
-            <w:proofErr w:type="spellStart"/>
-            <w:proofErr w:type="gramStart"/>
-            <w:r>
-              <w:rPr>
-                <w:rFonts w:ascii="Arial" w:hAnsi="Arial" w:cs="Arial"/>
-              </w:rPr>
-              <w:t>s.getCell</w:t>
-            </w:r>
-            <w:proofErr w:type="spellEnd"/>
-            <w:proofErr w:type="gramEnd"/>
-            <w:r>
-              <w:rPr>
-                <w:rFonts w:ascii="Arial" w:hAnsi="Arial" w:cs="Arial"/>
-              </w:rPr>
-              <w:t xml:space="preserve">(j , </w:t>
-            </w:r>
-            <w:proofErr w:type="spellStart"/>
-            <w:r>
-              <w:rPr>
-                <w:rFonts w:ascii="Arial" w:hAnsi="Arial" w:cs="Arial"/>
-              </w:rPr>
-              <w:t>i</w:t>
-            </w:r>
-            <w:proofErr w:type="spellEnd"/>
-            <w:r>
-              <w:rPr>
-                <w:rFonts w:ascii="Arial" w:hAnsi="Arial" w:cs="Arial"/>
-              </w:rPr>
-              <w:t>).</w:t>
-            </w:r>
-            <w:proofErr w:type="spellStart"/>
-            <w:r>
-              <w:rPr>
-                <w:rFonts w:ascii="Arial" w:hAnsi="Arial" w:cs="Arial"/>
-              </w:rPr>
-              <w:t>getContents</w:t>
-            </w:r>
-            <w:proofErr w:type="spellEnd"/>
-            <w:r>
-              <w:rPr>
-                <w:rFonts w:ascii="Arial" w:hAnsi="Arial" w:cs="Arial"/>
-              </w:rPr>
-              <w:t>();</w:t>
+              <w:t xml:space="preserve">  @Test</w:t>
             </w:r>
           </w:p>
           <w:p>
@@ -3304,7 +2121,6 @@
                 <w:tab w:val="left" w:pos="3465"/>
               </w:tabs>
               <w:spacing w:line="276" w:lineRule="auto"/>
-              <w:jc w:val="both"/>
               <w:rPr>
                 <w:rFonts w:ascii="Arial" w:hAnsi="Arial" w:cs="Arial"/>
               </w:rPr>
@@ -3313,42 +2129,80 @@
               <w:rPr>
                 <w:rFonts w:ascii="Arial" w:hAnsi="Arial" w:cs="Arial"/>
               </w:rPr>
-              <w:t xml:space="preserve">    </w:t>
-            </w:r>
-            <w:r>
-              <w:rPr>
-                <w:rFonts w:ascii="Arial" w:hAnsi="Arial" w:cs="Arial"/>
-              </w:rPr>
-              <w:t>int x =</w:t>
-            </w:r>
-            <w:proofErr w:type="spellStart"/>
-            <w:r>
-              <w:rPr>
-                <w:rFonts w:ascii="Arial" w:hAnsi="Arial" w:cs="Arial"/>
-              </w:rPr>
-              <w:t>Integer.parseInt</w:t>
-            </w:r>
-            <w:proofErr w:type="spellEnd"/>
-            <w:r>
-              <w:rPr>
-                <w:rFonts w:ascii="Arial" w:hAnsi="Arial" w:cs="Arial"/>
-              </w:rPr>
-              <w:t>(a[</w:t>
-            </w:r>
-            <w:proofErr w:type="spellStart"/>
-            <w:r>
-              <w:rPr>
-                <w:rFonts w:ascii="Arial" w:hAnsi="Arial" w:cs="Arial"/>
-              </w:rPr>
-              <w:t>i</w:t>
-            </w:r>
-            <w:proofErr w:type="spellEnd"/>
-            <w:r>
-              <w:rPr>
-                <w:rFonts w:ascii="Arial" w:hAnsi="Arial" w:cs="Arial"/>
-              </w:rPr>
-              <w:t>][j]);</w:t>
-            </w:r>
+              <w:t xml:space="preserve">  public void </w:t>
+            </w:r>
+            <w:proofErr w:type="spellStart"/>
+            <w:proofErr w:type="gramStart"/>
+            <w:r>
+              <w:rPr>
+                <w:rFonts w:ascii="Arial" w:hAnsi="Arial" w:cs="Arial"/>
+              </w:rPr>
+              <w:t>StudentImport</w:t>
+            </w:r>
+            <w:proofErr w:type="spellEnd"/>
+            <w:r>
+              <w:rPr>
+                <w:rFonts w:ascii="Arial" w:hAnsi="Arial" w:cs="Arial"/>
+              </w:rPr>
+              <w:t>(</w:t>
+            </w:r>
+            <w:proofErr w:type="gramEnd"/>
+            <w:r>
+              <w:rPr>
+                <w:rFonts w:ascii="Arial" w:hAnsi="Arial" w:cs="Arial"/>
+              </w:rPr>
+              <w:t xml:space="preserve">) throws  </w:t>
+            </w:r>
+            <w:proofErr w:type="spellStart"/>
+            <w:r>
+              <w:rPr>
+                <w:rFonts w:ascii="Arial" w:hAnsi="Arial" w:cs="Arial"/>
+              </w:rPr>
+              <w:t>IOException</w:t>
+            </w:r>
+            <w:proofErr w:type="spellEnd"/>
+            <w:r>
+              <w:rPr>
+                <w:rFonts w:ascii="Arial" w:hAnsi="Arial" w:cs="Arial"/>
+              </w:rPr>
+              <w:t xml:space="preserve"> , </w:t>
+            </w:r>
+            <w:proofErr w:type="spellStart"/>
+            <w:r>
+              <w:rPr>
+                <w:rFonts w:ascii="Arial" w:hAnsi="Arial" w:cs="Arial"/>
+              </w:rPr>
+              <w:t>BiffException</w:t>
+            </w:r>
+            <w:proofErr w:type="spellEnd"/>
+            <w:r>
+              <w:rPr>
+                <w:rFonts w:ascii="Arial" w:hAnsi="Arial" w:cs="Arial"/>
+              </w:rPr>
+              <w:t xml:space="preserve"> , </w:t>
+            </w:r>
+            <w:proofErr w:type="spellStart"/>
+            <w:r>
+              <w:rPr>
+                <w:rFonts w:ascii="Arial" w:hAnsi="Arial" w:cs="Arial"/>
+              </w:rPr>
+              <w:t>RowsExceededException</w:t>
+            </w:r>
+            <w:proofErr w:type="spellEnd"/>
+            <w:r>
+              <w:rPr>
+                <w:rFonts w:ascii="Arial" w:hAnsi="Arial" w:cs="Arial"/>
+              </w:rPr>
+              <w:t xml:space="preserve"> , </w:t>
+            </w:r>
+            <w:proofErr w:type="spellStart"/>
+            <w:r>
+              <w:rPr>
+                <w:rFonts w:ascii="Arial" w:hAnsi="Arial" w:cs="Arial"/>
+              </w:rPr>
+              <w:t>WriteException</w:t>
+            </w:r>
+            <w:proofErr w:type="spellEnd"/>
           </w:p>
           <w:p>
             <w:pPr>
@@ -3356,7 +2210,6 @@
                 <w:tab w:val="left" w:pos="3465"/>
               </w:tabs>
               <w:spacing w:line="276" w:lineRule="auto"/>
-              <w:jc w:val="both"/>
               <w:rPr>
                 <w:rFonts w:ascii="Arial" w:hAnsi="Arial" w:cs="Arial"/>
               </w:rPr>
@@ -3365,13 +2218,7 @@
               <w:rPr>
                 <w:rFonts w:ascii="Arial" w:hAnsi="Arial" w:cs="Arial"/>
               </w:rPr>
-              <w:t xml:space="preserve">    </w:t>
-            </w:r>
-            <w:r>
-              <w:rPr>
-                <w:rFonts w:ascii="Arial" w:hAnsi="Arial" w:cs="Arial"/>
-              </w:rPr>
-              <w:t>if(x&gt; 40)</w:t>
+              <w:t>{</w:t>
             </w:r>
           </w:p>
           <w:p>
@@ -3379,22 +2226,60 @@
               <w:tabs>
                 <w:tab w:val="left" w:pos="3465"/>
               </w:tabs>
-              <w:jc w:val="both"/>
+              <w:spacing w:line="276" w:lineRule="auto"/>
               <w:rPr>
                 <w:rFonts w:ascii="Arial" w:hAnsi="Arial" w:cs="Arial"/>
               </w:rPr>
             </w:pPr>
-            <w:r>
-              <w:rPr>
-                <w:rFonts w:ascii="Arial" w:hAnsi="Arial" w:cs="Arial"/>
-              </w:rPr>
-              <w:t xml:space="preserve">    </w:t>
-            </w:r>
-            <w:r>
-              <w:rPr>
-                <w:rFonts w:ascii="Arial" w:hAnsi="Arial" w:cs="Arial"/>
-              </w:rPr>
-              <w:t>{</w:t>
+            <w:proofErr w:type="spellStart"/>
+            <w:r>
+              <w:rPr>
+                <w:rFonts w:ascii="Arial" w:hAnsi="Arial" w:cs="Arial"/>
+              </w:rPr>
+              <w:t>FileInputStream</w:t>
+            </w:r>
+            <w:proofErr w:type="spellEnd"/>
+            <w:r>
+              <w:rPr>
+                <w:rFonts w:ascii="Arial" w:hAnsi="Arial" w:cs="Arial"/>
+              </w:rPr>
+              <w:t xml:space="preserve"> fi = new </w:t>
+            </w:r>
+            <w:proofErr w:type="spellStart"/>
+            <w:proofErr w:type="gramStart"/>
+            <w:r>
+              <w:rPr>
+                <w:rFonts w:ascii="Arial" w:hAnsi="Arial" w:cs="Arial"/>
+              </w:rPr>
+              <w:t>FileInputStream</w:t>
+            </w:r>
+            <w:proofErr w:type="spellEnd"/>
+            <w:r>
+              <w:rPr>
+                <w:rFonts w:ascii="Arial" w:hAnsi="Arial" w:cs="Arial"/>
+              </w:rPr>
+              <w:t>(</w:t>
+            </w:r>
+            <w:proofErr w:type="gramEnd"/>
+            <w:r>
+              <w:rPr>
+                <w:rFonts w:ascii="Arial" w:hAnsi="Arial" w:cs="Arial"/>
+              </w:rPr>
+              <w:t xml:space="preserve">"E:\\tycs\\stqa </w:t>
+            </w:r>
+            <w:proofErr w:type="spellStart"/>
+            <w:r>
+              <w:rPr>
+                <w:rFonts w:ascii="Arial" w:hAnsi="Arial" w:cs="Arial"/>
+              </w:rPr>
+              <w:t>prac</w:t>
+            </w:r>
+            <w:proofErr w:type="spellEnd"/>
+            <w:r>
+              <w:rPr>
+                <w:rFonts w:ascii="Arial" w:hAnsi="Arial" w:cs="Arial"/>
+              </w:rPr>
+              <w:t>\\prac5\\Student.xls");</w:t>
             </w:r>
           </w:p>
           <w:p>
@@ -3402,7 +2287,7 @@
               <w:tabs>
                 <w:tab w:val="left" w:pos="3465"/>
               </w:tabs>
-              <w:jc w:val="both"/>
+              <w:spacing w:line="276" w:lineRule="auto"/>
               <w:rPr>
                 <w:rFonts w:ascii="Arial" w:hAnsi="Arial" w:cs="Arial"/>
               </w:rPr>
@@ -3411,41 +2296,21 @@
               <w:rPr>
                 <w:rFonts w:ascii="Arial" w:hAnsi="Arial" w:cs="Arial"/>
               </w:rPr>
-              <w:t xml:space="preserve">     </w:t>
-            </w:r>
-            <w:r>
-              <w:rPr>
-                <w:rFonts w:ascii="Arial" w:hAnsi="Arial" w:cs="Arial"/>
-              </w:rPr>
-              <w:t xml:space="preserve">Label l1 = new </w:t>
-            </w:r>
-            <w:proofErr w:type="gramStart"/>
-            <w:r>
-              <w:rPr>
-                <w:rFonts w:ascii="Arial" w:hAnsi="Arial" w:cs="Arial"/>
-              </w:rPr>
-              <w:t>Label(</w:t>
-            </w:r>
-            <w:proofErr w:type="gramEnd"/>
-            <w:r>
-              <w:rPr>
-                <w:rFonts w:ascii="Arial" w:hAnsi="Arial" w:cs="Arial"/>
-              </w:rPr>
-              <w:t xml:space="preserve">6 , </w:t>
-            </w:r>
-            <w:proofErr w:type="spellStart"/>
-            <w:r>
-              <w:rPr>
-                <w:rFonts w:ascii="Arial" w:hAnsi="Arial" w:cs="Arial"/>
-              </w:rPr>
-              <w:t>i</w:t>
-            </w:r>
-            <w:proofErr w:type="spellEnd"/>
-            <w:r>
-              <w:rPr>
-                <w:rFonts w:ascii="Arial" w:hAnsi="Arial" w:cs="Arial"/>
-              </w:rPr>
-              <w:t xml:space="preserve"> , "pass");</w:t>
+              <w:t xml:space="preserve">Workbook w = </w:t>
+            </w:r>
+            <w:proofErr w:type="spellStart"/>
+            <w:r>
+              <w:rPr>
+                <w:rFonts w:ascii="Arial" w:hAnsi="Arial" w:cs="Arial"/>
+              </w:rPr>
+              <w:t>Workbook.getWorkbook</w:t>
+            </w:r>
+            <w:proofErr w:type="spellEnd"/>
+            <w:r>
+              <w:rPr>
+                <w:rFonts w:ascii="Arial" w:hAnsi="Arial" w:cs="Arial"/>
+              </w:rPr>
+              <w:t>(fi);</w:t>
             </w:r>
           </w:p>
           <w:p>
@@ -3453,7 +2318,7 @@
               <w:tabs>
                 <w:tab w:val="left" w:pos="3465"/>
               </w:tabs>
-              <w:jc w:val="both"/>
+              <w:spacing w:line="276" w:lineRule="auto"/>
               <w:rPr>
                 <w:rFonts w:ascii="Arial" w:hAnsi="Arial" w:cs="Arial"/>
               </w:rPr>
@@ -3462,7 +2327,7 @@
               <w:rPr>
                 <w:rFonts w:ascii="Arial" w:hAnsi="Arial" w:cs="Arial"/>
               </w:rPr>
-              <w:t xml:space="preserve">    </w:t>
+              <w:t xml:space="preserve">Sheet s = </w:t>
             </w:r>
             <w:proofErr w:type="spellStart"/>
             <w:proofErr w:type="gramStart"/>
@@ -3470,7 +2335,7 @@
               <w:rPr>
                 <w:rFonts w:ascii="Arial" w:hAnsi="Arial" w:cs="Arial"/>
               </w:rPr>
-              <w:t>ws.addCell</w:t>
+              <w:t>w.getSheet</w:t>
             </w:r>
             <w:proofErr w:type="spellEnd"/>
             <w:proofErr w:type="gramEnd"/>
@@ -3478,7 +2343,7 @@
               <w:rPr>
                 <w:rFonts w:ascii="Arial" w:hAnsi="Arial" w:cs="Arial"/>
               </w:rPr>
-              <w:t>(l1);</w:t>
+              <w:t>(0);</w:t>
             </w:r>
           </w:p>
           <w:p>
@@ -3486,33 +2351,133 @@
               <w:tabs>
                 <w:tab w:val="left" w:pos="3465"/>
               </w:tabs>
-              <w:jc w:val="both"/>
+              <w:spacing w:line="276" w:lineRule="auto"/>
               <w:rPr>
                 <w:rFonts w:ascii="Arial" w:hAnsi="Arial" w:cs="Arial"/>
               </w:rPr>
             </w:pPr>
+            <w:r>
+              <w:rPr>
+                <w:rFonts w:ascii="Arial" w:hAnsi="Arial" w:cs="Arial"/>
+              </w:rPr>
+              <w:t xml:space="preserve">String </w:t>
+            </w:r>
+            <w:proofErr w:type="gramStart"/>
+            <w:r>
+              <w:rPr>
+                <w:rFonts w:ascii="Arial" w:hAnsi="Arial" w:cs="Arial"/>
+              </w:rPr>
+              <w:t>a[</w:t>
+            </w:r>
+            <w:proofErr w:type="gramEnd"/>
+            <w:r>
+              <w:rPr>
+                <w:rFonts w:ascii="Arial" w:hAnsi="Arial" w:cs="Arial"/>
+              </w:rPr>
+              <w:t>][] = new String[</w:t>
+            </w:r>
+            <w:proofErr w:type="spellStart"/>
+            <w:r>
+              <w:rPr>
+                <w:rFonts w:ascii="Arial" w:hAnsi="Arial" w:cs="Arial"/>
+              </w:rPr>
+              <w:t>s.getRows</w:t>
+            </w:r>
+            <w:proofErr w:type="spellEnd"/>
+            <w:r>
+              <w:rPr>
+                <w:rFonts w:ascii="Arial" w:hAnsi="Arial" w:cs="Arial"/>
+              </w:rPr>
+              <w:t>()][</w:t>
+            </w:r>
+            <w:proofErr w:type="spellStart"/>
+            <w:r>
+              <w:rPr>
+                <w:rFonts w:ascii="Arial" w:hAnsi="Arial" w:cs="Arial"/>
+              </w:rPr>
+              <w:t>s.getColumns</w:t>
+            </w:r>
+            <w:proofErr w:type="spellEnd"/>
+            <w:r>
+              <w:rPr>
+                <w:rFonts w:ascii="Arial" w:hAnsi="Arial" w:cs="Arial"/>
+              </w:rPr>
+              <w:t>()];</w:t>
+            </w:r>
           </w:p>
           <w:p>
             <w:pPr>
               <w:tabs>
                 <w:tab w:val="left" w:pos="3465"/>
               </w:tabs>
-              <w:jc w:val="both"/>
+              <w:spacing w:line="276" w:lineRule="auto"/>
               <w:rPr>
                 <w:rFonts w:ascii="Arial" w:hAnsi="Arial" w:cs="Arial"/>
               </w:rPr>
             </w:pPr>
-            <w:r>
-              <w:rPr>
-                <w:rFonts w:ascii="Arial" w:hAnsi="Arial" w:cs="Arial"/>
-              </w:rPr>
-              <w:t xml:space="preserve">   </w:t>
-            </w:r>
-            <w:r>
-              <w:rPr>
-                <w:rFonts w:ascii="Arial" w:hAnsi="Arial" w:cs="Arial"/>
-              </w:rPr>
-              <w:t>}</w:t>
+            <w:proofErr w:type="spellStart"/>
+            <w:r>
+              <w:rPr>
+                <w:rFonts w:ascii="Arial" w:hAnsi="Arial" w:cs="Arial"/>
+              </w:rPr>
+              <w:t>FileOutputStream</w:t>
+            </w:r>
+            <w:proofErr w:type="spellEnd"/>
+            <w:r>
+              <w:rPr>
+                <w:rFonts w:ascii="Arial" w:hAnsi="Arial" w:cs="Arial"/>
+              </w:rPr>
+              <w:t xml:space="preserve"> </w:t>
+            </w:r>
+            <w:proofErr w:type="spellStart"/>
+            <w:r>
+              <w:rPr>
+                <w:rFonts w:ascii="Arial" w:hAnsi="Arial" w:cs="Arial"/>
+              </w:rPr>
+              <w:t>fo</w:t>
+            </w:r>
+            <w:proofErr w:type="spellEnd"/>
+            <w:r>
+              <w:rPr>
+                <w:rFonts w:ascii="Arial" w:hAnsi="Arial" w:cs="Arial"/>
+              </w:rPr>
+              <w:t xml:space="preserve"> = new </w:t>
+            </w:r>
+            <w:proofErr w:type="spellStart"/>
+            <w:proofErr w:type="gramStart"/>
+            <w:r>
+              <w:rPr>
+                <w:rFonts w:ascii="Arial" w:hAnsi="Arial" w:cs="Arial"/>
+              </w:rPr>
+              <w:t>FileOutputStream</w:t>
+            </w:r>
+            <w:proofErr w:type="spellEnd"/>
+            <w:r>
+              <w:rPr>
+                <w:rFonts w:ascii="Arial" w:hAnsi="Arial" w:cs="Arial"/>
+              </w:rPr>
+              <w:t>(</w:t>
+            </w:r>
+            <w:proofErr w:type="gramEnd"/>
+            <w:r>
+              <w:rPr>
+                <w:rFonts w:ascii="Arial" w:hAnsi="Arial" w:cs="Arial"/>
+              </w:rPr>
+              <w:t xml:space="preserve">"E:\\tycs\\stqa </w:t>
+            </w:r>
+            <w:proofErr w:type="spellStart"/>
+            <w:r>
+              <w:rPr>
+                <w:rFonts w:ascii="Arial" w:hAnsi="Arial" w:cs="Arial"/>
+              </w:rPr>
+              <w:t>prac</w:t>
+            </w:r>
+            <w:proofErr w:type="spellEnd"/>
+            <w:r>
+              <w:rPr>
+                <w:rFonts w:ascii="Arial" w:hAnsi="Arial" w:cs="Arial"/>
+              </w:rPr>
+              <w:t>\\prac5\\studentdata.xls ");</w:t>
             </w:r>
           </w:p>
           <w:p>
@@ -3520,22 +2485,66 @@
               <w:tabs>
                 <w:tab w:val="left" w:pos="3465"/>
               </w:tabs>
-              <w:jc w:val="both"/>
+              <w:spacing w:line="276" w:lineRule="auto"/>
               <w:rPr>
                 <w:rFonts w:ascii="Arial" w:hAnsi="Arial" w:cs="Arial"/>
               </w:rPr>
             </w:pPr>
-            <w:r>
-              <w:rPr>
-                <w:rFonts w:ascii="Arial" w:hAnsi="Arial" w:cs="Arial"/>
-              </w:rPr>
-              <w:t xml:space="preserve">  </w:t>
-            </w:r>
-            <w:r>
-              <w:rPr>
-                <w:rFonts w:ascii="Arial" w:hAnsi="Arial" w:cs="Arial"/>
-              </w:rPr>
-              <w:t>else</w:t>
+            <w:proofErr w:type="spellStart"/>
+            <w:r>
+              <w:rPr>
+                <w:rFonts w:ascii="Arial" w:hAnsi="Arial" w:cs="Arial"/>
+              </w:rPr>
+              <w:t>WritableWorkbook</w:t>
+            </w:r>
+            <w:proofErr w:type="spellEnd"/>
+            <w:r>
+              <w:rPr>
+                <w:rFonts w:ascii="Arial" w:hAnsi="Arial" w:cs="Arial"/>
+              </w:rPr>
+              <w:t xml:space="preserve"> </w:t>
+            </w:r>
+            <w:proofErr w:type="spellStart"/>
+            <w:r>
+              <w:rPr>
+                <w:rFonts w:ascii="Arial" w:hAnsi="Arial" w:cs="Arial"/>
+              </w:rPr>
+              <w:t>wwb</w:t>
+            </w:r>
+            <w:proofErr w:type="spellEnd"/>
+            <w:r>
+              <w:rPr>
+                <w:rFonts w:ascii="Arial" w:hAnsi="Arial" w:cs="Arial"/>
+              </w:rPr>
+              <w:t xml:space="preserve"> = </w:t>
+            </w:r>
+            <w:proofErr w:type="spellStart"/>
+            <w:r>
+              <w:rPr>
+                <w:rFonts w:ascii="Arial" w:hAnsi="Arial" w:cs="Arial"/>
+              </w:rPr>
+              <w:t>Workbook.createWorkbook</w:t>
+            </w:r>
+            <w:proofErr w:type="spellEnd"/>
+            <w:r>
+              <w:rPr>
+                <w:rFonts w:ascii="Arial" w:hAnsi="Arial" w:cs="Arial"/>
+              </w:rPr>
+              <w:t>(</w:t>
+            </w:r>
+            <w:proofErr w:type="spellStart"/>
+            <w:r>
+              <w:rPr>
+                <w:rFonts w:ascii="Arial" w:hAnsi="Arial" w:cs="Arial"/>
+              </w:rPr>
+              <w:t>fo</w:t>
+            </w:r>
+            <w:proofErr w:type="spellEnd"/>
+            <w:r>
+              <w:rPr>
+                <w:rFonts w:ascii="Arial" w:hAnsi="Arial" w:cs="Arial"/>
+              </w:rPr>
+              <w:t>);</w:t>
             </w:r>
           </w:p>
           <w:p>
@@ -3543,22 +2552,54 @@
               <w:tabs>
                 <w:tab w:val="left" w:pos="3465"/>
               </w:tabs>
-              <w:jc w:val="both"/>
+              <w:spacing w:line="276" w:lineRule="auto"/>
               <w:rPr>
                 <w:rFonts w:ascii="Arial" w:hAnsi="Arial" w:cs="Arial"/>
               </w:rPr>
             </w:pPr>
-            <w:r>
-              <w:rPr>
-                <w:rFonts w:ascii="Arial" w:hAnsi="Arial" w:cs="Arial"/>
-              </w:rPr>
-              <w:t xml:space="preserve">   </w:t>
-            </w:r>
-            <w:r>
-              <w:rPr>
-                <w:rFonts w:ascii="Arial" w:hAnsi="Arial" w:cs="Arial"/>
-              </w:rPr>
-              <w:t>{</w:t>
+            <w:proofErr w:type="spellStart"/>
+            <w:r>
+              <w:rPr>
+                <w:rFonts w:ascii="Arial" w:hAnsi="Arial" w:cs="Arial"/>
+              </w:rPr>
+              <w:t>WritableSheet</w:t>
+            </w:r>
+            <w:proofErr w:type="spellEnd"/>
+            <w:r>
+              <w:rPr>
+                <w:rFonts w:ascii="Arial" w:hAnsi="Arial" w:cs="Arial"/>
+              </w:rPr>
+              <w:t xml:space="preserve"> </w:t>
+            </w:r>
+            <w:proofErr w:type="spellStart"/>
+            <w:r>
+              <w:rPr>
+                <w:rFonts w:ascii="Arial" w:hAnsi="Arial" w:cs="Arial"/>
+              </w:rPr>
+              <w:t>ws</w:t>
+            </w:r>
+            <w:proofErr w:type="spellEnd"/>
+            <w:r>
+              <w:rPr>
+                <w:rFonts w:ascii="Arial" w:hAnsi="Arial" w:cs="Arial"/>
+              </w:rPr>
+              <w:t xml:space="preserve"> = </w:t>
+            </w:r>
+            <w:proofErr w:type="spellStart"/>
+            <w:proofErr w:type="gramStart"/>
+            <w:r>
+              <w:rPr>
+                <w:rFonts w:ascii="Arial" w:hAnsi="Arial" w:cs="Arial"/>
+              </w:rPr>
+              <w:t>wwb.createSheet</w:t>
+            </w:r>
+            <w:proofErr w:type="spellEnd"/>
+            <w:proofErr w:type="gramEnd"/>
+            <w:r>
+              <w:rPr>
+                <w:rFonts w:ascii="Arial" w:hAnsi="Arial" w:cs="Arial"/>
+              </w:rPr>
+              <w:t>("result", 0);</w:t>
             </w:r>
           </w:p>
           <w:p>
@@ -3566,7 +2607,7 @@
               <w:tabs>
                 <w:tab w:val="left" w:pos="3465"/>
               </w:tabs>
-              <w:jc w:val="both"/>
+              <w:spacing w:line="276" w:lineRule="auto"/>
               <w:rPr>
                 <w:rFonts w:ascii="Arial" w:hAnsi="Arial" w:cs="Arial"/>
               </w:rPr>
@@ -3575,41 +2616,7 @@
               <w:rPr>
                 <w:rFonts w:ascii="Arial" w:hAnsi="Arial" w:cs="Arial"/>
               </w:rPr>
-              <w:t xml:space="preserve">     </w:t>
-            </w:r>
-            <w:r>
-              <w:rPr>
-                <w:rFonts w:ascii="Arial" w:hAnsi="Arial" w:cs="Arial"/>
-              </w:rPr>
-              <w:t xml:space="preserve">Label l1 = new </w:t>
-            </w:r>
-            <w:proofErr w:type="gramStart"/>
-            <w:r>
-              <w:rPr>
-                <w:rFonts w:ascii="Arial" w:hAnsi="Arial" w:cs="Arial"/>
-              </w:rPr>
-              <w:t>Label(</w:t>
-            </w:r>
-            <w:proofErr w:type="gramEnd"/>
-            <w:r>
-              <w:rPr>
-                <w:rFonts w:ascii="Arial" w:hAnsi="Arial" w:cs="Arial"/>
-              </w:rPr>
-              <w:t xml:space="preserve">6 , </w:t>
-            </w:r>
-            <w:proofErr w:type="spellStart"/>
-            <w:r>
-              <w:rPr>
-                <w:rFonts w:ascii="Arial" w:hAnsi="Arial" w:cs="Arial"/>
-              </w:rPr>
-              <w:t>i</w:t>
-            </w:r>
-            <w:proofErr w:type="spellEnd"/>
-            <w:r>
-              <w:rPr>
-                <w:rFonts w:ascii="Arial" w:hAnsi="Arial" w:cs="Arial"/>
-              </w:rPr>
-              <w:t xml:space="preserve"> , "fail");</w:t>
+              <w:t>int c=0;</w:t>
             </w:r>
           </w:p>
           <w:p>
@@ -3617,32 +2624,24 @@
               <w:tabs>
                 <w:tab w:val="left" w:pos="3465"/>
               </w:tabs>
-              <w:jc w:val="both"/>
+              <w:spacing w:line="276" w:lineRule="auto"/>
               <w:rPr>
                 <w:rFonts w:ascii="Arial" w:hAnsi="Arial" w:cs="Arial"/>
               </w:rPr>
             </w:pPr>
-            <w:r>
-              <w:rPr>
-                <w:rFonts w:ascii="Arial" w:hAnsi="Arial" w:cs="Arial"/>
-              </w:rPr>
-              <w:t xml:space="preserve">     </w:t>
-            </w:r>
-            <w:proofErr w:type="spellStart"/>
-            <w:proofErr w:type="gramStart"/>
-            <w:r>
-              <w:rPr>
-                <w:rFonts w:ascii="Arial" w:hAnsi="Arial" w:cs="Arial"/>
-              </w:rPr>
-              <w:t>ws.addCell</w:t>
-            </w:r>
-            <w:proofErr w:type="spellEnd"/>
-            <w:proofErr w:type="gramEnd"/>
-            <w:r>
-              <w:rPr>
-                <w:rFonts w:ascii="Arial" w:hAnsi="Arial" w:cs="Arial"/>
-              </w:rPr>
-              <w:t>(l1);</w:t>
+            <w:proofErr w:type="spellStart"/>
+            <w:r>
+              <w:rPr>
+                <w:rFonts w:ascii="Arial" w:hAnsi="Arial" w:cs="Arial"/>
+              </w:rPr>
+              <w:t>System.out.println</w:t>
+            </w:r>
+            <w:proofErr w:type="spellEnd"/>
+            <w:r>
+              <w:rPr>
+                <w:rFonts w:ascii="Arial" w:hAnsi="Arial" w:cs="Arial"/>
+              </w:rPr>
+              <w:t>("performed by krunal 713");</w:t>
             </w:r>
           </w:p>
           <w:p>
@@ -3650,7 +2649,7 @@
               <w:tabs>
                 <w:tab w:val="left" w:pos="3465"/>
               </w:tabs>
-              <w:jc w:val="both"/>
+              <w:spacing w:line="276" w:lineRule="auto"/>
               <w:rPr>
                 <w:rFonts w:ascii="Arial" w:hAnsi="Arial" w:cs="Arial"/>
               </w:rPr>
@@ -3659,13 +2658,65 @@
               <w:rPr>
                 <w:rFonts w:ascii="Arial" w:hAnsi="Arial" w:cs="Arial"/>
               </w:rPr>
-              <w:t xml:space="preserve">     </w:t>
-            </w:r>
-            <w:r>
-              <w:rPr>
-                <w:rFonts w:ascii="Arial" w:hAnsi="Arial" w:cs="Arial"/>
-              </w:rPr>
-              <w:t>break;</w:t>
+              <w:t xml:space="preserve">for (int </w:t>
+            </w:r>
+            <w:proofErr w:type="spellStart"/>
+            <w:r>
+              <w:rPr>
+                <w:rFonts w:ascii="Arial" w:hAnsi="Arial" w:cs="Arial"/>
+              </w:rPr>
+              <w:t>i</w:t>
+            </w:r>
+            <w:proofErr w:type="spellEnd"/>
+            <w:r>
+              <w:rPr>
+                <w:rFonts w:ascii="Arial" w:hAnsi="Arial" w:cs="Arial"/>
+              </w:rPr>
+              <w:t xml:space="preserve"> = 0; </w:t>
+            </w:r>
+            <w:proofErr w:type="spellStart"/>
+            <w:r>
+              <w:rPr>
+                <w:rFonts w:ascii="Arial" w:hAnsi="Arial" w:cs="Arial"/>
+              </w:rPr>
+              <w:t>i</w:t>
+            </w:r>
+            <w:proofErr w:type="spellEnd"/>
+            <w:r>
+              <w:rPr>
+                <w:rFonts w:ascii="Arial" w:hAnsi="Arial" w:cs="Arial"/>
+              </w:rPr>
+              <w:t xml:space="preserve"> &lt; </w:t>
+            </w:r>
+            <w:proofErr w:type="spellStart"/>
+            <w:proofErr w:type="gramStart"/>
+            <w:r>
+              <w:rPr>
+                <w:rFonts w:ascii="Arial" w:hAnsi="Arial" w:cs="Arial"/>
+              </w:rPr>
+              <w:t>s.getRows</w:t>
+            </w:r>
+            <w:proofErr w:type="spellEnd"/>
+            <w:proofErr w:type="gramEnd"/>
+            <w:r>
+              <w:rPr>
+                <w:rFonts w:ascii="Arial" w:hAnsi="Arial" w:cs="Arial"/>
+              </w:rPr>
+              <w:t xml:space="preserve">(); </w:t>
+            </w:r>
+            <w:proofErr w:type="spellStart"/>
+            <w:r>
+              <w:rPr>
+                <w:rFonts w:ascii="Arial" w:hAnsi="Arial" w:cs="Arial"/>
+              </w:rPr>
+              <w:t>i</w:t>
+            </w:r>
+            <w:proofErr w:type="spellEnd"/>
+            <w:r>
+              <w:rPr>
+                <w:rFonts w:ascii="Arial" w:hAnsi="Arial" w:cs="Arial"/>
+              </w:rPr>
+              <w:t xml:space="preserve">++) </w:t>
             </w:r>
           </w:p>
           <w:p>
@@ -3673,7 +2724,7 @@
               <w:tabs>
                 <w:tab w:val="left" w:pos="3465"/>
               </w:tabs>
-              <w:jc w:val="both"/>
+              <w:spacing w:line="276" w:lineRule="auto"/>
               <w:rPr>
                 <w:rFonts w:ascii="Arial" w:hAnsi="Arial" w:cs="Arial"/>
               </w:rPr>
@@ -3682,13 +2733,7 @@
               <w:rPr>
                 <w:rFonts w:ascii="Arial" w:hAnsi="Arial" w:cs="Arial"/>
               </w:rPr>
-              <w:t xml:space="preserve">   </w:t>
-            </w:r>
-            <w:r>
-              <w:rPr>
-                <w:rFonts w:ascii="Arial" w:hAnsi="Arial" w:cs="Arial"/>
-              </w:rPr>
-              <w:t>}</w:t>
+              <w:t>{</w:t>
             </w:r>
           </w:p>
           <w:p>
@@ -3696,7 +2741,7 @@
               <w:tabs>
                 <w:tab w:val="left" w:pos="3465"/>
               </w:tabs>
-              <w:jc w:val="both"/>
+              <w:spacing w:line="276" w:lineRule="auto"/>
               <w:rPr>
                 <w:rFonts w:ascii="Arial" w:hAnsi="Arial" w:cs="Arial"/>
               </w:rPr>
@@ -3705,13 +2750,29 @@
               <w:rPr>
                 <w:rFonts w:ascii="Arial" w:hAnsi="Arial" w:cs="Arial"/>
               </w:rPr>
-              <w:t xml:space="preserve">  </w:t>
-            </w:r>
-            <w:r>
-              <w:rPr>
-                <w:rFonts w:ascii="Arial" w:hAnsi="Arial" w:cs="Arial"/>
-              </w:rPr>
-              <w:t>}</w:t>
+              <w:t xml:space="preserve">    </w:t>
+            </w:r>
+            <w:r>
+              <w:rPr>
+                <w:rFonts w:ascii="Arial" w:hAnsi="Arial" w:cs="Arial"/>
+              </w:rPr>
+              <w:t xml:space="preserve">for (int j = 0; j &lt; </w:t>
+            </w:r>
+            <w:proofErr w:type="spellStart"/>
+            <w:proofErr w:type="gramStart"/>
+            <w:r>
+              <w:rPr>
+                <w:rFonts w:ascii="Arial" w:hAnsi="Arial" w:cs="Arial"/>
+              </w:rPr>
+              <w:t>s.getColumns</w:t>
+            </w:r>
+            <w:proofErr w:type="spellEnd"/>
+            <w:proofErr w:type="gramEnd"/>
+            <w:r>
+              <w:rPr>
+                <w:rFonts w:ascii="Arial" w:hAnsi="Arial" w:cs="Arial"/>
+              </w:rPr>
+              <w:t>();</w:t>
             </w:r>
           </w:p>
           <w:p>
@@ -3719,7 +2780,7 @@
               <w:tabs>
                 <w:tab w:val="left" w:pos="3465"/>
               </w:tabs>
-              <w:jc w:val="both"/>
+              <w:spacing w:line="276" w:lineRule="auto"/>
               <w:rPr>
                 <w:rFonts w:ascii="Arial" w:hAnsi="Arial" w:cs="Arial"/>
               </w:rPr>
@@ -3728,13 +2789,13 @@
               <w:rPr>
                 <w:rFonts w:ascii="Arial" w:hAnsi="Arial" w:cs="Arial"/>
               </w:rPr>
-              <w:t xml:space="preserve"> </w:t>
-            </w:r>
-            <w:r>
-              <w:rPr>
-                <w:rFonts w:ascii="Arial" w:hAnsi="Arial" w:cs="Arial"/>
-              </w:rPr>
-              <w:t>}</w:t>
+              <w:t xml:space="preserve">   </w:t>
+            </w:r>
+            <w:r>
+              <w:rPr>
+                <w:rFonts w:ascii="Arial" w:hAnsi="Arial" w:cs="Arial"/>
+              </w:rPr>
+              <w:t>{</w:t>
             </w:r>
           </w:p>
           <w:p>
@@ -3742,18 +2803,46 @@
               <w:tabs>
                 <w:tab w:val="left" w:pos="3465"/>
               </w:tabs>
-              <w:jc w:val="both"/>
+              <w:spacing w:line="276" w:lineRule="auto"/>
               <w:rPr>
                 <w:rFonts w:ascii="Arial" w:hAnsi="Arial" w:cs="Arial"/>
               </w:rPr>
             </w:pPr>
+            <w:r>
+              <w:rPr>
+                <w:rFonts w:ascii="Arial" w:hAnsi="Arial" w:cs="Arial"/>
+              </w:rPr>
+              <w:t xml:space="preserve">    </w:t>
+            </w:r>
+            <w:proofErr w:type="gramStart"/>
+            <w:r>
+              <w:rPr>
+                <w:rFonts w:ascii="Arial" w:hAnsi="Arial" w:cs="Arial"/>
+              </w:rPr>
+              <w:t>if(</w:t>
+            </w:r>
+            <w:proofErr w:type="spellStart"/>
+            <w:proofErr w:type="gramEnd"/>
+            <w:r>
+              <w:rPr>
+                <w:rFonts w:ascii="Arial" w:hAnsi="Arial" w:cs="Arial"/>
+              </w:rPr>
+              <w:t>i</w:t>
+            </w:r>
+            <w:proofErr w:type="spellEnd"/>
+            <w:r>
+              <w:rPr>
+                <w:rFonts w:ascii="Arial" w:hAnsi="Arial" w:cs="Arial"/>
+              </w:rPr>
+              <w:t xml:space="preserve"> &gt;= 1)</w:t>
+            </w:r>
           </w:p>
           <w:p>
             <w:pPr>
               <w:tabs>
                 <w:tab w:val="left" w:pos="3465"/>
               </w:tabs>
-              <w:jc w:val="both"/>
+              <w:spacing w:line="276" w:lineRule="auto"/>
               <w:rPr>
                 <w:rFonts w:ascii="Arial" w:hAnsi="Arial" w:cs="Arial"/>
               </w:rPr>
@@ -3762,23 +2851,19 @@
               <w:rPr>
                 <w:rFonts w:ascii="Arial" w:hAnsi="Arial" w:cs="Arial"/>
               </w:rPr>
-              <w:t xml:space="preserve"> </w:t>
-            </w:r>
-            <w:proofErr w:type="spellStart"/>
-            <w:proofErr w:type="gramStart"/>
-            <w:r>
-              <w:rPr>
-                <w:rFonts w:ascii="Arial" w:hAnsi="Arial" w:cs="Arial"/>
-              </w:rPr>
-              <w:t>wwb.write</w:t>
-            </w:r>
-            <w:proofErr w:type="spellEnd"/>
-            <w:proofErr w:type="gramEnd"/>
-            <w:r>
-              <w:rPr>
-                <w:rFonts w:ascii="Arial" w:hAnsi="Arial" w:cs="Arial"/>
-              </w:rPr>
-              <w:t>();</w:t>
+              <w:t xml:space="preserve">  </w:t>
+            </w:r>
+            <w:r>
+              <w:rPr>
+                <w:rFonts w:ascii="Arial" w:hAnsi="Arial" w:cs="Arial"/>
+              </w:rPr>
+              <w:t xml:space="preserve">   </w:t>
+            </w:r>
+            <w:r>
+              <w:rPr>
+                <w:rFonts w:ascii="Arial" w:hAnsi="Arial" w:cs="Arial"/>
+              </w:rPr>
+              <w:t>{</w:t>
             </w:r>
           </w:p>
           <w:p>
@@ -3786,7 +2871,7 @@
               <w:tabs>
                 <w:tab w:val="left" w:pos="3465"/>
               </w:tabs>
-              <w:jc w:val="both"/>
+              <w:spacing w:line="276" w:lineRule="auto"/>
               <w:rPr>
                 <w:rFonts w:ascii="Arial" w:hAnsi="Arial" w:cs="Arial"/>
               </w:rPr>
@@ -3797,21 +2882,31 @@
               </w:rPr>
               <w:t xml:space="preserve"> </w:t>
             </w:r>
-            <w:proofErr w:type="spellStart"/>
+            <w:r>
+              <w:rPr>
+                <w:rFonts w:ascii="Arial" w:hAnsi="Arial" w:cs="Arial"/>
+              </w:rPr>
+              <w:t xml:space="preserve">       </w:t>
+            </w:r>
+            <w:r>
+              <w:rPr>
+                <w:rFonts w:ascii="Arial" w:hAnsi="Arial" w:cs="Arial"/>
+              </w:rPr>
+              <w:t xml:space="preserve"> String b= new </w:t>
+            </w:r>
             <w:proofErr w:type="gramStart"/>
             <w:r>
               <w:rPr>
                 <w:rFonts w:ascii="Arial" w:hAnsi="Arial" w:cs="Arial"/>
               </w:rPr>
-              <w:t>wwb.close</w:t>
-            </w:r>
-            <w:proofErr w:type="spellEnd"/>
+              <w:t>String(</w:t>
+            </w:r>
             <w:proofErr w:type="gramEnd"/>
             <w:r>
               <w:rPr>
                 <w:rFonts w:ascii="Arial" w:hAnsi="Arial" w:cs="Arial"/>
               </w:rPr>
-              <w:t>();</w:t>
+              <w:t>);</w:t>
             </w:r>
           </w:p>
           <w:p>
@@ -3819,7 +2914,7 @@
               <w:tabs>
                 <w:tab w:val="left" w:pos="3465"/>
               </w:tabs>
-              <w:jc w:val="both"/>
+              <w:spacing w:line="276" w:lineRule="auto"/>
               <w:rPr>
                 <w:rFonts w:ascii="Arial" w:hAnsi="Arial" w:cs="Arial"/>
               </w:rPr>
@@ -3828,13 +2923,49 @@
               <w:rPr>
                 <w:rFonts w:ascii="Arial" w:hAnsi="Arial" w:cs="Arial"/>
               </w:rPr>
-              <w:t xml:space="preserve"> </w:t>
-            </w:r>
-            <w:r>
-              <w:rPr>
-                <w:rFonts w:ascii="Arial" w:hAnsi="Arial" w:cs="Arial"/>
-              </w:rPr>
-              <w:t>}</w:t>
+              <w:t xml:space="preserve">  </w:t>
+            </w:r>
+            <w:r>
+              <w:rPr>
+                <w:rFonts w:ascii="Arial" w:hAnsi="Arial" w:cs="Arial"/>
+              </w:rPr>
+              <w:t xml:space="preserve">       </w:t>
+            </w:r>
+            <w:r>
+              <w:rPr>
+                <w:rFonts w:ascii="Arial" w:hAnsi="Arial" w:cs="Arial"/>
+              </w:rPr>
+              <w:t xml:space="preserve">b = </w:t>
+            </w:r>
+            <w:proofErr w:type="spellStart"/>
+            <w:proofErr w:type="gramStart"/>
+            <w:r>
+              <w:rPr>
+                <w:rFonts w:ascii="Arial" w:hAnsi="Arial" w:cs="Arial"/>
+              </w:rPr>
+              <w:t>s.getCell</w:t>
+            </w:r>
+            <w:proofErr w:type="spellEnd"/>
+            <w:proofErr w:type="gramEnd"/>
+            <w:r>
+              <w:rPr>
+                <w:rFonts w:ascii="Arial" w:hAnsi="Arial" w:cs="Arial"/>
+              </w:rPr>
+              <w:t>(3,i).</w:t>
+            </w:r>
+            <w:proofErr w:type="spellStart"/>
+            <w:r>
+              <w:rPr>
+                <w:rFonts w:ascii="Arial" w:hAnsi="Arial" w:cs="Arial"/>
+              </w:rPr>
+              <w:t>getContents</w:t>
+            </w:r>
+            <w:proofErr w:type="spellEnd"/>
+            <w:r>
+              <w:rPr>
+                <w:rFonts w:ascii="Arial" w:hAnsi="Arial" w:cs="Arial"/>
+              </w:rPr>
+              <w:t>();</w:t>
             </w:r>
           </w:p>
           <w:p>
@@ -3842,7 +2973,7 @@
               <w:tabs>
                 <w:tab w:val="left" w:pos="3465"/>
               </w:tabs>
-              <w:jc w:val="both"/>
+              <w:spacing w:line="276" w:lineRule="auto"/>
               <w:rPr>
                 <w:rFonts w:ascii="Arial" w:hAnsi="Arial" w:cs="Arial"/>
               </w:rPr>
@@ -3851,7 +2982,33 @@
               <w:rPr>
                 <w:rFonts w:ascii="Arial" w:hAnsi="Arial" w:cs="Arial"/>
               </w:rPr>
-              <w:t>}</w:t>
+              <w:t xml:space="preserve"> </w:t>
+            </w:r>
+            <w:r>
+              <w:rPr>
+                <w:rFonts w:ascii="Arial" w:hAnsi="Arial" w:cs="Arial"/>
+              </w:rPr>
+              <w:t xml:space="preserve">       </w:t>
+            </w:r>
+            <w:r>
+              <w:rPr>
+                <w:rFonts w:ascii="Arial" w:hAnsi="Arial" w:cs="Arial"/>
+              </w:rPr>
+              <w:t xml:space="preserve"> int x= </w:t>
+            </w:r>
+            <w:proofErr w:type="spellStart"/>
+            <w:r>
+              <w:rPr>
+                <w:rFonts w:ascii="Arial" w:hAnsi="Arial" w:cs="Arial"/>
+              </w:rPr>
+              <w:t>Integer.parseInt</w:t>
+            </w:r>
+            <w:proofErr w:type="spellEnd"/>
+            <w:r>
+              <w:rPr>
+                <w:rFonts w:ascii="Arial" w:hAnsi="Arial" w:cs="Arial"/>
+              </w:rPr>
+              <w:t>(b);</w:t>
             </w:r>
           </w:p>
           <w:p>
@@ -3859,20 +3016,486 @@
               <w:tabs>
                 <w:tab w:val="left" w:pos="3465"/>
               </w:tabs>
+              <w:spacing w:line="276" w:lineRule="auto"/>
               <w:rPr>
                 <w:rFonts w:ascii="Arial" w:hAnsi="Arial" w:cs="Arial"/>
               </w:rPr>
             </w:pPr>
+            <w:r>
+              <w:rPr>
+                <w:rFonts w:ascii="Arial" w:hAnsi="Arial" w:cs="Arial"/>
+              </w:rPr>
+              <w:t xml:space="preserve">  </w:t>
+            </w:r>
+            <w:r>
+              <w:rPr>
+                <w:rFonts w:ascii="Arial" w:hAnsi="Arial" w:cs="Arial"/>
+              </w:rPr>
+              <w:t xml:space="preserve">       </w:t>
+            </w:r>
+            <w:proofErr w:type="gramStart"/>
+            <w:r>
+              <w:rPr>
+                <w:rFonts w:ascii="Arial" w:hAnsi="Arial" w:cs="Arial"/>
+              </w:rPr>
+              <w:t>if( x</w:t>
+            </w:r>
+            <w:proofErr w:type="gramEnd"/>
+            <w:r>
+              <w:rPr>
+                <w:rFonts w:ascii="Arial" w:hAnsi="Arial" w:cs="Arial"/>
+              </w:rPr>
+              <w:t xml:space="preserve"> &lt; 60)</w:t>
+            </w:r>
           </w:p>
           <w:p>
             <w:pPr>
               <w:tabs>
                 <w:tab w:val="left" w:pos="3465"/>
               </w:tabs>
+              <w:spacing w:line="276" w:lineRule="auto"/>
               <w:rPr>
                 <w:rFonts w:ascii="Arial" w:hAnsi="Arial" w:cs="Arial"/>
               </w:rPr>
             </w:pPr>
+            <w:r>
+              <w:rPr>
+                <w:rFonts w:ascii="Arial" w:hAnsi="Arial" w:cs="Arial"/>
+              </w:rPr>
+              <w:lastRenderedPageBreak/>
+              <w:t xml:space="preserve">        </w:t>
+            </w:r>
+            <w:r>
+              <w:rPr>
+                <w:rFonts w:ascii="Arial" w:hAnsi="Arial" w:cs="Arial"/>
+              </w:rPr>
+              <w:t>{</w:t>
+            </w:r>
+          </w:p>
+          <w:p>
+            <w:pPr>
+              <w:tabs>
+                <w:tab w:val="left" w:pos="3465"/>
+              </w:tabs>
+              <w:spacing w:line="276" w:lineRule="auto"/>
+              <w:rPr>
+                <w:rFonts w:ascii="Arial" w:hAnsi="Arial" w:cs="Arial"/>
+              </w:rPr>
+            </w:pPr>
+            <w:r>
+              <w:rPr>
+                <w:rFonts w:ascii="Arial" w:hAnsi="Arial" w:cs="Arial"/>
+              </w:rPr>
+              <w:t xml:space="preserve">          </w:t>
+            </w:r>
+            <w:proofErr w:type="spellStart"/>
+            <w:r>
+              <w:rPr>
+                <w:rFonts w:ascii="Arial" w:hAnsi="Arial" w:cs="Arial"/>
+              </w:rPr>
+              <w:t>c++</w:t>
+            </w:r>
+            <w:proofErr w:type="spellEnd"/>
+            <w:r>
+              <w:rPr>
+                <w:rFonts w:ascii="Arial" w:hAnsi="Arial" w:cs="Arial"/>
+              </w:rPr>
+              <w:t>;</w:t>
+            </w:r>
+          </w:p>
+          <w:p>
+            <w:pPr>
+              <w:tabs>
+                <w:tab w:val="left" w:pos="3465"/>
+              </w:tabs>
+              <w:spacing w:line="276" w:lineRule="auto"/>
+              <w:rPr>
+                <w:rFonts w:ascii="Arial" w:hAnsi="Arial" w:cs="Arial"/>
+              </w:rPr>
+            </w:pPr>
+            <w:r>
+              <w:rPr>
+                <w:rFonts w:ascii="Arial" w:hAnsi="Arial" w:cs="Arial"/>
+              </w:rPr>
+              <w:t xml:space="preserve">          </w:t>
+            </w:r>
+            <w:r>
+              <w:rPr>
+                <w:rFonts w:ascii="Arial" w:hAnsi="Arial" w:cs="Arial"/>
+              </w:rPr>
+              <w:t>break;</w:t>
+            </w:r>
+          </w:p>
+          <w:p>
+            <w:pPr>
+              <w:tabs>
+                <w:tab w:val="left" w:pos="3465"/>
+              </w:tabs>
+              <w:spacing w:line="276" w:lineRule="auto"/>
+              <w:rPr>
+                <w:rFonts w:ascii="Arial" w:hAnsi="Arial" w:cs="Arial"/>
+              </w:rPr>
+            </w:pPr>
+            <w:r>
+              <w:rPr>
+                <w:rFonts w:ascii="Arial" w:hAnsi="Arial" w:cs="Arial"/>
+              </w:rPr>
+              <w:t xml:space="preserve"> </w:t>
+            </w:r>
+            <w:r>
+              <w:rPr>
+                <w:rFonts w:ascii="Arial" w:hAnsi="Arial" w:cs="Arial"/>
+              </w:rPr>
+              <w:t xml:space="preserve">        </w:t>
+            </w:r>
+            <w:r>
+              <w:rPr>
+                <w:rFonts w:ascii="Arial" w:hAnsi="Arial" w:cs="Arial"/>
+              </w:rPr>
+              <w:t>}</w:t>
+            </w:r>
+          </w:p>
+          <w:p>
+            <w:pPr>
+              <w:tabs>
+                <w:tab w:val="left" w:pos="3465"/>
+              </w:tabs>
+              <w:spacing w:line="276" w:lineRule="auto"/>
+              <w:rPr>
+                <w:rFonts w:ascii="Arial" w:hAnsi="Arial" w:cs="Arial"/>
+              </w:rPr>
+            </w:pPr>
+            <w:r>
+              <w:rPr>
+                <w:rFonts w:ascii="Arial" w:hAnsi="Arial" w:cs="Arial"/>
+              </w:rPr>
+              <w:t xml:space="preserve">     </w:t>
+            </w:r>
+            <w:r>
+              <w:rPr>
+                <w:rFonts w:ascii="Arial" w:hAnsi="Arial" w:cs="Arial"/>
+              </w:rPr>
+              <w:t>}</w:t>
+            </w:r>
+          </w:p>
+          <w:p>
+            <w:pPr>
+              <w:tabs>
+                <w:tab w:val="left" w:pos="3465"/>
+              </w:tabs>
+              <w:spacing w:line="276" w:lineRule="auto"/>
+              <w:rPr>
+                <w:rFonts w:ascii="Arial" w:hAnsi="Arial" w:cs="Arial"/>
+              </w:rPr>
+            </w:pPr>
+            <w:r>
+              <w:rPr>
+                <w:rFonts w:ascii="Arial" w:hAnsi="Arial" w:cs="Arial"/>
+              </w:rPr>
+              <w:t xml:space="preserve">    </w:t>
+            </w:r>
+            <w:r>
+              <w:rPr>
+                <w:rFonts w:ascii="Arial" w:hAnsi="Arial" w:cs="Arial"/>
+              </w:rPr>
+              <w:t>a[</w:t>
+            </w:r>
+            <w:proofErr w:type="spellStart"/>
+            <w:r>
+              <w:rPr>
+                <w:rFonts w:ascii="Arial" w:hAnsi="Arial" w:cs="Arial"/>
+              </w:rPr>
+              <w:t>i</w:t>
+            </w:r>
+            <w:proofErr w:type="spellEnd"/>
+            <w:r>
+              <w:rPr>
+                <w:rFonts w:ascii="Arial" w:hAnsi="Arial" w:cs="Arial"/>
+              </w:rPr>
+              <w:t xml:space="preserve">][j] = </w:t>
+            </w:r>
+            <w:proofErr w:type="spellStart"/>
+            <w:proofErr w:type="gramStart"/>
+            <w:r>
+              <w:rPr>
+                <w:rFonts w:ascii="Arial" w:hAnsi="Arial" w:cs="Arial"/>
+              </w:rPr>
+              <w:t>s.getCell</w:t>
+            </w:r>
+            <w:proofErr w:type="spellEnd"/>
+            <w:proofErr w:type="gramEnd"/>
+            <w:r>
+              <w:rPr>
+                <w:rFonts w:ascii="Arial" w:hAnsi="Arial" w:cs="Arial"/>
+              </w:rPr>
+              <w:t xml:space="preserve">(j, </w:t>
+            </w:r>
+            <w:proofErr w:type="spellStart"/>
+            <w:r>
+              <w:rPr>
+                <w:rFonts w:ascii="Arial" w:hAnsi="Arial" w:cs="Arial"/>
+              </w:rPr>
+              <w:t>i</w:t>
+            </w:r>
+            <w:proofErr w:type="spellEnd"/>
+            <w:r>
+              <w:rPr>
+                <w:rFonts w:ascii="Arial" w:hAnsi="Arial" w:cs="Arial"/>
+              </w:rPr>
+              <w:t>).</w:t>
+            </w:r>
+            <w:proofErr w:type="spellStart"/>
+            <w:r>
+              <w:rPr>
+                <w:rFonts w:ascii="Arial" w:hAnsi="Arial" w:cs="Arial"/>
+              </w:rPr>
+              <w:t>getContents</w:t>
+            </w:r>
+            <w:proofErr w:type="spellEnd"/>
+            <w:r>
+              <w:rPr>
+                <w:rFonts w:ascii="Arial" w:hAnsi="Arial" w:cs="Arial"/>
+              </w:rPr>
+              <w:t>();</w:t>
+            </w:r>
+          </w:p>
+          <w:p>
+            <w:pPr>
+              <w:tabs>
+                <w:tab w:val="left" w:pos="3465"/>
+              </w:tabs>
+              <w:spacing w:line="276" w:lineRule="auto"/>
+              <w:rPr>
+                <w:rFonts w:ascii="Arial" w:hAnsi="Arial" w:cs="Arial"/>
+              </w:rPr>
+            </w:pPr>
+            <w:r>
+              <w:rPr>
+                <w:rFonts w:ascii="Arial" w:hAnsi="Arial" w:cs="Arial"/>
+              </w:rPr>
+              <w:t xml:space="preserve">    </w:t>
+            </w:r>
+            <w:r>
+              <w:rPr>
+                <w:rFonts w:ascii="Arial" w:hAnsi="Arial" w:cs="Arial"/>
+              </w:rPr>
+              <w:t xml:space="preserve">Label l2 = new </w:t>
+            </w:r>
+            <w:proofErr w:type="gramStart"/>
+            <w:r>
+              <w:rPr>
+                <w:rFonts w:ascii="Arial" w:hAnsi="Arial" w:cs="Arial"/>
+              </w:rPr>
+              <w:t>Label(</w:t>
+            </w:r>
+            <w:proofErr w:type="gramEnd"/>
+            <w:r>
+              <w:rPr>
+                <w:rFonts w:ascii="Arial" w:hAnsi="Arial" w:cs="Arial"/>
+              </w:rPr>
+              <w:t xml:space="preserve">j, </w:t>
+            </w:r>
+            <w:proofErr w:type="spellStart"/>
+            <w:r>
+              <w:rPr>
+                <w:rFonts w:ascii="Arial" w:hAnsi="Arial" w:cs="Arial"/>
+              </w:rPr>
+              <w:t>i</w:t>
+            </w:r>
+            <w:proofErr w:type="spellEnd"/>
+            <w:r>
+              <w:rPr>
+                <w:rFonts w:ascii="Arial" w:hAnsi="Arial" w:cs="Arial"/>
+              </w:rPr>
+              <w:t>-c, a[</w:t>
+            </w:r>
+            <w:proofErr w:type="spellStart"/>
+            <w:r>
+              <w:rPr>
+                <w:rFonts w:ascii="Arial" w:hAnsi="Arial" w:cs="Arial"/>
+              </w:rPr>
+              <w:t>i</w:t>
+            </w:r>
+            <w:proofErr w:type="spellEnd"/>
+            <w:r>
+              <w:rPr>
+                <w:rFonts w:ascii="Arial" w:hAnsi="Arial" w:cs="Arial"/>
+              </w:rPr>
+              <w:t>][j]);</w:t>
+            </w:r>
+          </w:p>
+          <w:p>
+            <w:pPr>
+              <w:tabs>
+                <w:tab w:val="left" w:pos="3465"/>
+              </w:tabs>
+              <w:spacing w:line="276" w:lineRule="auto"/>
+              <w:rPr>
+                <w:rFonts w:ascii="Arial" w:hAnsi="Arial" w:cs="Arial"/>
+              </w:rPr>
+            </w:pPr>
+            <w:r>
+              <w:rPr>
+                <w:rFonts w:ascii="Arial" w:hAnsi="Arial" w:cs="Arial"/>
+              </w:rPr>
+              <w:t xml:space="preserve">    </w:t>
+            </w:r>
+            <w:proofErr w:type="spellStart"/>
+            <w:proofErr w:type="gramStart"/>
+            <w:r>
+              <w:rPr>
+                <w:rFonts w:ascii="Arial" w:hAnsi="Arial" w:cs="Arial"/>
+              </w:rPr>
+              <w:t>ws.addCell</w:t>
+            </w:r>
+            <w:proofErr w:type="spellEnd"/>
+            <w:proofErr w:type="gramEnd"/>
+            <w:r>
+              <w:rPr>
+                <w:rFonts w:ascii="Arial" w:hAnsi="Arial" w:cs="Arial"/>
+              </w:rPr>
+              <w:t>(l2);</w:t>
+            </w:r>
+          </w:p>
+          <w:p>
+            <w:pPr>
+              <w:tabs>
+                <w:tab w:val="left" w:pos="3465"/>
+              </w:tabs>
+              <w:spacing w:line="276" w:lineRule="auto"/>
+              <w:rPr>
+                <w:rFonts w:ascii="Arial" w:hAnsi="Arial" w:cs="Arial"/>
+              </w:rPr>
+            </w:pPr>
+            <w:r>
+              <w:rPr>
+                <w:rFonts w:ascii="Arial" w:hAnsi="Arial" w:cs="Arial"/>
+              </w:rPr>
+              <w:t xml:space="preserve">   } </w:t>
+            </w:r>
+          </w:p>
+          <w:p>
+            <w:pPr>
+              <w:tabs>
+                <w:tab w:val="left" w:pos="3465"/>
+              </w:tabs>
+              <w:spacing w:line="276" w:lineRule="auto"/>
+              <w:rPr>
+                <w:rFonts w:ascii="Arial" w:hAnsi="Arial" w:cs="Arial"/>
+              </w:rPr>
+            </w:pPr>
+            <w:r>
+              <w:rPr>
+                <w:rFonts w:ascii="Arial" w:hAnsi="Arial" w:cs="Arial"/>
+              </w:rPr>
+              <w:t>}</w:t>
+            </w:r>
+          </w:p>
+          <w:p>
+            <w:pPr>
+              <w:tabs>
+                <w:tab w:val="left" w:pos="3465"/>
+              </w:tabs>
+              <w:spacing w:line="276" w:lineRule="auto"/>
+              <w:rPr>
+                <w:rFonts w:ascii="Arial" w:hAnsi="Arial" w:cs="Arial"/>
+              </w:rPr>
+            </w:pPr>
+            <w:r>
+              <w:rPr>
+                <w:rFonts w:ascii="Arial" w:hAnsi="Arial" w:cs="Arial"/>
+              </w:rPr>
+              <w:t xml:space="preserve">  </w:t>
+            </w:r>
+            <w:proofErr w:type="spellStart"/>
+            <w:proofErr w:type="gramStart"/>
+            <w:r>
+              <w:rPr>
+                <w:rFonts w:ascii="Arial" w:hAnsi="Arial" w:cs="Arial"/>
+              </w:rPr>
+              <w:t>wwb.write</w:t>
+            </w:r>
+            <w:proofErr w:type="spellEnd"/>
+            <w:proofErr w:type="gramEnd"/>
+            <w:r>
+              <w:rPr>
+                <w:rFonts w:ascii="Arial" w:hAnsi="Arial" w:cs="Arial"/>
+              </w:rPr>
+              <w:t>();</w:t>
+            </w:r>
+          </w:p>
+          <w:p>
+            <w:pPr>
+              <w:tabs>
+                <w:tab w:val="left" w:pos="3465"/>
+              </w:tabs>
+              <w:spacing w:line="276" w:lineRule="auto"/>
+              <w:rPr>
+                <w:rFonts w:ascii="Arial" w:hAnsi="Arial" w:cs="Arial"/>
+              </w:rPr>
+            </w:pPr>
+            <w:r>
+              <w:rPr>
+                <w:rFonts w:ascii="Arial" w:hAnsi="Arial" w:cs="Arial"/>
+              </w:rPr>
+              <w:t xml:space="preserve">  </w:t>
+            </w:r>
+            <w:proofErr w:type="spellStart"/>
+            <w:proofErr w:type="gramStart"/>
+            <w:r>
+              <w:rPr>
+                <w:rFonts w:ascii="Arial" w:hAnsi="Arial" w:cs="Arial"/>
+              </w:rPr>
+              <w:t>wwb.close</w:t>
+            </w:r>
+            <w:proofErr w:type="spellEnd"/>
+            <w:proofErr w:type="gramEnd"/>
+            <w:r>
+              <w:rPr>
+                <w:rFonts w:ascii="Arial" w:hAnsi="Arial" w:cs="Arial"/>
+              </w:rPr>
+              <w:t>();</w:t>
+            </w:r>
+          </w:p>
+          <w:p>
+            <w:pPr>
+              <w:tabs>
+                <w:tab w:val="left" w:pos="3465"/>
+              </w:tabs>
+              <w:spacing w:line="276" w:lineRule="auto"/>
+              <w:rPr>
+                <w:rFonts w:ascii="Arial" w:hAnsi="Arial" w:cs="Arial"/>
+              </w:rPr>
+            </w:pPr>
+            <w:r>
+              <w:rPr>
+                <w:rFonts w:ascii="Arial" w:hAnsi="Arial" w:cs="Arial"/>
+              </w:rPr>
+              <w:t xml:space="preserve">  </w:t>
+            </w:r>
+            <w:r>
+              <w:rPr>
+                <w:rFonts w:ascii="Arial" w:hAnsi="Arial" w:cs="Arial"/>
+              </w:rPr>
+              <w:t xml:space="preserve">} </w:t>
+            </w:r>
+          </w:p>
+          <w:p>
+            <w:pPr>
+              <w:tabs>
+                <w:tab w:val="left" w:pos="3465"/>
+              </w:tabs>
+              <w:spacing w:line="276" w:lineRule="auto"/>
+              <w:rPr>
+                <w:rFonts w:ascii="Arial" w:hAnsi="Arial" w:cs="Arial"/>
+              </w:rPr>
+            </w:pPr>
+            <w:r>
+              <w:rPr>
+                <w:rFonts w:ascii="Arial" w:hAnsi="Arial" w:cs="Arial"/>
+              </w:rPr>
+              <w:t>}</w:t>
+            </w:r>
           </w:p>
         </w:tc>
       </w:tr>
@@ -3909,16 +3532,87 @@
         </w:rPr>
         <w:t xml:space="preserve"> </w:t>
       </w:r>
-      <w:r>
+    </w:p>
+    <w:p>
+      <w:pPr>
+        <w:tabs>
+          <w:tab w:val="left" w:pos="3465"/>
+        </w:tabs>
+        <w:rPr>
+          <w:rFonts w:ascii="Arial" w:hAnsi="Arial" w:cs="Arial"/>
+          <w:b/>
+          <w:bCs/>
+          <w:u w:val="single"/>
+        </w:rPr>
+      </w:pPr>
+      <w:r>
+        <w:rPr>
+          <w:rFonts w:ascii="Arial" w:hAnsi="Arial" w:cs="Arial"/>
+        </w:rPr>
+        <w:t xml:space="preserve">  </w:t>
+      </w:r>
+      <w:r>
+        <w:rPr>
+          <w:rFonts w:ascii="Arial" w:hAnsi="Arial" w:cs="Arial"/>
+          <w:b/>
+          <w:bCs/>
+          <w:u w:val="single"/>
+        </w:rPr>
+        <w:t>OUTPUT:</w:t>
+      </w:r>
+    </w:p>
+    <w:p>
+      <w:pPr>
+        <w:tabs>
+          <w:tab w:val="left" w:pos="3465"/>
+        </w:tabs>
+        <w:rPr>
+          <w:rFonts w:ascii="Arial" w:hAnsi="Arial" w:cs="Arial"/>
+        </w:rPr>
+      </w:pPr>
+    </w:p>
+    <w:p>
+      <w:pPr>
+        <w:tabs>
+          <w:tab w:val="left" w:pos="3465"/>
+        </w:tabs>
+        <w:rPr>
+          <w:rFonts w:ascii="Arial" w:hAnsi="Arial" w:cs="Arial"/>
+        </w:rPr>
+      </w:pPr>
+      <w:r>
+        <w:rPr>
+          <w:rFonts w:ascii="Arial" w:hAnsi="Arial" w:cs="Arial"/>
+        </w:rPr>
+        <w:t xml:space="preserve">  </w:t>
+      </w:r>
+    </w:p>
+    <w:p>
+      <w:pPr>
+        <w:tabs>
+          <w:tab w:val="left" w:pos="3465"/>
+        </w:tabs>
         <w:rPr>
           <w:rFonts w:ascii="Arial" w:hAnsi="Arial" w:cs="Arial"/>
           <w:noProof/>
         </w:rPr>
+      </w:pPr>
+      <w:r>
+        <w:rPr>
+          <w:rFonts w:ascii="Arial" w:hAnsi="Arial" w:cs="Arial"/>
+        </w:rPr>
+        <w:t xml:space="preserve">  </w:t>
+      </w:r>
+      <w:r>
+        <w:rPr>
+          <w:rFonts w:ascii="Arial" w:hAnsi="Arial" w:cs="Arial"/>
+          <w:noProof/>
+        </w:rPr>
         <w:drawing>
-          <wp:inline distT="0" distB="0" distL="0" distR="0" wp14:anchorId="198C84FE" wp14:editId="0BFE9DBF">
-            <wp:extent cx="6398260" cy="2409825"/>
+          <wp:inline distT="0" distB="0" distL="0" distR="0" wp14:anchorId="14FC0011" wp14:editId="6D14F4D9">
+            <wp:extent cx="6417310" cy="2990850"/>
             <wp:effectExtent l="0" t="0" r="0" b="0"/>
-            <wp:docPr id="3" name="Picture 3"/>
+            <wp:docPr id="1" name="Picture 1"/>
             <wp:cNvGraphicFramePr>
               <a:graphicFrameLocks xmlns:a="http://schemas.openxmlformats.org/drawingml/2006/main" noChangeAspect="1"/>
             </wp:cNvGraphicFramePr>
@@ -3926,7 +3620,7 @@
               <a:graphicData uri="http://schemas.openxmlformats.org/drawingml/2006/picture">
                 <pic:pic xmlns:pic="http://schemas.openxmlformats.org/drawingml/2006/picture">
                   <pic:nvPicPr>
-                    <pic:cNvPr id="3" name="Picture 3"/>
+                    <pic:cNvPr id="1" name="Picture 1"/>
                     <pic:cNvPicPr/>
                   </pic:nvPicPr>
                   <pic:blipFill>
@@ -3944,7 +3638,7 @@
                   <pic:spPr>
                     <a:xfrm>
                       <a:off x="0" y="0"/>
-                      <a:ext cx="6398260" cy="2409825"/>
+                      <a:ext cx="6417310" cy="2990850"/>
                     </a:xfrm>
                     <a:prstGeom prst="rect">
                       <a:avLst/>
@@ -3959,11 +3653,54 @@
     </w:p>
     <w:p>
       <w:pPr>
-        <w:tabs>
-          <w:tab w:val="left" w:pos="3465"/>
-        </w:tabs>
-        <w:rPr>
-          <w:rFonts w:ascii="Arial" w:hAnsi="Arial" w:cs="Arial"/>
+        <w:rPr>
+          <w:rFonts w:ascii="Arial" w:hAnsi="Arial" w:cs="Arial"/>
+        </w:rPr>
+      </w:pPr>
+    </w:p>
+    <w:p>
+      <w:pPr>
+        <w:rPr>
+          <w:rFonts w:ascii="Arial" w:hAnsi="Arial" w:cs="Arial"/>
+        </w:rPr>
+      </w:pPr>
+    </w:p>
+    <w:p>
+      <w:pPr>
+        <w:rPr>
+          <w:rFonts w:ascii="Arial" w:hAnsi="Arial" w:cs="Arial"/>
+        </w:rPr>
+      </w:pPr>
+    </w:p>
+    <w:p>
+      <w:pPr>
+        <w:rPr>
+          <w:rFonts w:ascii="Arial" w:hAnsi="Arial" w:cs="Arial"/>
+          <w:noProof/>
+        </w:rPr>
+      </w:pPr>
+    </w:p>
+    <w:p>
+      <w:pPr>
+        <w:ind w:firstLine="709"/>
+        <w:rPr>
+          <w:rFonts w:ascii="Arial" w:hAnsi="Arial" w:cs="Arial"/>
+        </w:rPr>
+      </w:pPr>
+    </w:p>
+    <w:p>
+      <w:pPr>
+        <w:ind w:firstLine="709"/>
+        <w:rPr>
+          <w:rFonts w:ascii="Arial" w:hAnsi="Arial" w:cs="Arial"/>
+        </w:rPr>
+      </w:pPr>
+    </w:p>
+    <w:p>
+      <w:pPr>
+        <w:rPr>
+          <w:rFonts w:ascii="Arial" w:hAnsi="Arial" w:cs="Arial"/>
+          <w:noProof/>
         </w:rPr>
       </w:pPr>
       <w:r>
@@ -3979,10 +3716,10 @@
           <w:noProof/>
         </w:rPr>
         <w:drawing>
-          <wp:inline distT="0" distB="0" distL="0" distR="0" wp14:anchorId="057AA6BD" wp14:editId="0D0EDD2B">
-            <wp:extent cx="5581650" cy="3190875"/>
+          <wp:inline distT="0" distB="0" distL="0" distR="0" wp14:anchorId="49250185" wp14:editId="6D132514">
+            <wp:extent cx="5705475" cy="3190875"/>
             <wp:effectExtent l="0" t="0" r="0" b="0"/>
-            <wp:docPr id="2" name="Picture 2"/>
+            <wp:docPr id="5" name="Picture 5"/>
             <wp:cNvGraphicFramePr>
               <a:graphicFrameLocks xmlns:a="http://schemas.openxmlformats.org/drawingml/2006/main" noChangeAspect="1"/>
             </wp:cNvGraphicFramePr>
@@ -3990,7 +3727,7 @@
               <a:graphicData uri="http://schemas.openxmlformats.org/drawingml/2006/picture">
                 <pic:pic xmlns:pic="http://schemas.openxmlformats.org/drawingml/2006/picture">
                   <pic:nvPicPr>
-                    <pic:cNvPr id="2" name="Picture 2"/>
+                    <pic:cNvPr id="5" name="Picture 5"/>
                     <pic:cNvPicPr/>
                   </pic:nvPicPr>
                   <pic:blipFill>
@@ -4008,7 +3745,7 @@
                   <pic:spPr>
                     <a:xfrm>
                       <a:off x="0" y="0"/>
-                      <a:ext cx="5582432" cy="3191322"/>
+                      <a:ext cx="5706276" cy="3191323"/>
                     </a:xfrm>
                     <a:prstGeom prst="rect">
                       <a:avLst/>
@@ -4023,39 +3760,45 @@
     </w:p>
     <w:p>
       <w:pPr>
+        <w:rPr>
+          <w:rFonts w:ascii="Arial" w:hAnsi="Arial" w:cs="Arial"/>
+        </w:rPr>
+      </w:pPr>
+    </w:p>
+    <w:p>
+      <w:pPr>
+        <w:rPr>
+          <w:rFonts w:ascii="Arial" w:hAnsi="Arial" w:cs="Arial"/>
+          <w:noProof/>
+        </w:rPr>
+      </w:pPr>
+    </w:p>
+    <w:p>
+      <w:pPr>
         <w:tabs>
-          <w:tab w:val="left" w:pos="3465"/>
+          <w:tab w:val="left" w:pos="1410"/>
         </w:tabs>
         <w:rPr>
           <w:rFonts w:ascii="Arial" w:hAnsi="Arial" w:cs="Arial"/>
-        </w:rPr>
-      </w:pPr>
-    </w:p>
-    <w:p>
-      <w:pPr>
-        <w:tabs>
-          <w:tab w:val="left" w:pos="3465"/>
-        </w:tabs>
-        <w:rPr>
-          <w:rFonts w:ascii="Arial" w:hAnsi="Arial" w:cs="Arial"/>
-        </w:rPr>
-      </w:pPr>
-      <w:r>
-        <w:rPr>
-          <w:rFonts w:ascii="Arial" w:hAnsi="Arial" w:cs="Arial"/>
-        </w:rPr>
-        <w:t xml:space="preserve">   </w:t>
-      </w:r>
-      <w:r>
-        <w:rPr>
-          <w:rFonts w:ascii="Arial" w:hAnsi="Arial" w:cs="Arial"/>
           <w:noProof/>
         </w:rPr>
+      </w:pPr>
+      <w:r>
+        <w:rPr>
+          <w:rFonts w:ascii="Arial" w:hAnsi="Arial" w:cs="Arial"/>
+        </w:rPr>
+        <w:t xml:space="preserve">  </w:t>
+      </w:r>
+      <w:r>
+        <w:rPr>
+          <w:rFonts w:ascii="Arial" w:hAnsi="Arial" w:cs="Arial"/>
+          <w:noProof/>
+        </w:rPr>
         <w:drawing>
-          <wp:inline distT="0" distB="0" distL="0" distR="0" wp14:anchorId="2564739F" wp14:editId="58990110">
-            <wp:extent cx="5562600" cy="2705100"/>
+          <wp:inline distT="0" distB="0" distL="0" distR="0" wp14:anchorId="5AAC3E1F" wp14:editId="4600D4D3">
+            <wp:extent cx="5724525" cy="1438275"/>
             <wp:effectExtent l="0" t="0" r="0" b="0"/>
-            <wp:docPr id="4" name="Picture 4"/>
+            <wp:docPr id="6" name="Picture 6"/>
             <wp:cNvGraphicFramePr>
               <a:graphicFrameLocks xmlns:a="http://schemas.openxmlformats.org/drawingml/2006/main" noChangeAspect="1"/>
             </wp:cNvGraphicFramePr>
@@ -4063,7 +3806,7 @@
               <a:graphicData uri="http://schemas.openxmlformats.org/drawingml/2006/picture">
                 <pic:pic xmlns:pic="http://schemas.openxmlformats.org/drawingml/2006/picture">
                   <pic:nvPicPr>
-                    <pic:cNvPr id="4" name="Picture 4"/>
+                    <pic:cNvPr id="6" name="Picture 6"/>
                     <pic:cNvPicPr/>
                   </pic:nvPicPr>
                   <pic:blipFill>
@@ -4081,7 +3824,7 @@
                   <pic:spPr>
                     <a:xfrm>
                       <a:off x="0" y="0"/>
-                      <a:ext cx="5563377" cy="2705478"/>
+                      <a:ext cx="5725325" cy="1438476"/>
                     </a:xfrm>
                     <a:prstGeom prst="rect">
                       <a:avLst/>
@@ -4092,6 +3835,30 @@
             </a:graphic>
           </wp:inline>
         </w:drawing>
+      </w:r>
+    </w:p>
+    <w:p>
+      <w:pPr>
+        <w:rPr>
+          <w:rFonts w:ascii="Arial" w:hAnsi="Arial" w:cs="Arial"/>
+          <w:noProof/>
+        </w:rPr>
+      </w:pPr>
+    </w:p>
+    <w:p>
+      <w:pPr>
+        <w:tabs>
+          <w:tab w:val="left" w:pos="4155"/>
+        </w:tabs>
+        <w:rPr>
+          <w:rFonts w:ascii="Arial" w:hAnsi="Arial" w:cs="Arial"/>
+        </w:rPr>
+      </w:pPr>
+      <w:r>
+        <w:rPr>
+          <w:rFonts w:ascii="Arial" w:hAnsi="Arial" w:cs="Arial"/>
+        </w:rPr>
+        <w:tab/>
       </w:r>
     </w:p>
     <w:sectPr>
@@ -4361,7 +4128,25 @@
               <w:bCs/>
               <w:w w:val="110"/>
             </w:rPr>
-            <w:t>B.Sc.</w:t>
+            <w:t>B.S</w:t>
+          </w:r>
+          <w:r>
+            <w:rPr>
+              <w:rFonts w:ascii="Arial" w:hAnsi="Arial"/>
+              <w:b/>
+              <w:bCs/>
+              <w:w w:val="110"/>
+            </w:rPr>
+            <w:t>C</w:t>
+          </w:r>
+          <w:r>
+            <w:rPr>
+              <w:rFonts w:ascii="Arial" w:hAnsi="Arial"/>
+              <w:b/>
+              <w:bCs/>
+              <w:w w:val="110"/>
+            </w:rPr>
+            <w:t>.</w:t>
           </w:r>
           <w:r>
             <w:rPr>
@@ -4494,7 +4279,7 @@
               <w:rFonts w:ascii="Arial" w:hAnsi="Arial"/>
               <w:w w:val="110"/>
             </w:rPr>
-            <w:t>08</w:t>
+            <w:t>09</w:t>
           </w:r>
           <w:r>
             <w:rPr>
@@ -4508,7 +4293,7 @@
               <w:rFonts w:ascii="Arial" w:hAnsi="Arial"/>
               <w:w w:val="110"/>
             </w:rPr>
-            <w:t>09</w:t>
+            <w:t>10</w:t>
           </w:r>
           <w:r>
             <w:rPr>
@@ -5164,7 +4949,6 @@
   <w:style w:type="character" w:default="1" w:styleId="DefaultParagraphFont">
     <w:name w:val="Default Paragraph Font"/>
     <w:uiPriority w:val="1"/>
-    <w:semiHidden/>
     <w:unhideWhenUsed/>
   </w:style>
   <w:style w:type="table" w:default="1" w:styleId="TableNormal">

</xml_diff>